<commit_message>
terminando teoria jc y carpeta DBDA apuntes
</commit_message>
<xml_diff>
--- a/Teoria/Teoria jc/Tema3 modelo entidad relacion.docx
+++ b/Teoria/Teoria jc/Tema3 modelo entidad relacion.docx
@@ -80,8 +80,13 @@
         </w:numPr>
       </w:pPr>
       <w:r>
-        <w:t>¿Qué es el Modelo E/R?.</w:t>
-      </w:r>
+        <w:t>¿Qué es el Modelo E/</w:t>
+      </w:r>
+      <w:proofErr w:type="gramStart"/>
+      <w:r>
+        <w:t>R?.</w:t>
+      </w:r>
+      <w:proofErr w:type="gramEnd"/>
     </w:p>
     <w:p/>
     <w:p>
@@ -1689,7 +1694,15 @@
         <w:t>primaria</w:t>
       </w:r>
       <w:r>
-        <w:t xml:space="preserve"> (Primary Key): También llamada llave primaria o clave principal. De todas las claves candidatas, el diseñador de la base de datos ha de escoger una, que se denominará clave principal o clave primaria. </w:t>
+        <w:t xml:space="preserve"> (</w:t>
+      </w:r>
+      <w:proofErr w:type="spellStart"/>
+      <w:r>
+        <w:t>Primary</w:t>
+      </w:r>
+      <w:proofErr w:type="spellEnd"/>
+      <w:r>
+        <w:t xml:space="preserve"> Key): También llamada llave primaria o clave principal. De todas las claves candidatas, el diseñador de la base de datos ha de escoger una, que se denominará clave principal o clave primaria. </w:t>
       </w:r>
       <w:r>
         <w:rPr>
@@ -2549,7 +2562,15 @@
         <w:t>muchos</w:t>
       </w:r>
       <w:r>
-        <w:t xml:space="preserve"> (1:N): Sean las entidades A y B, una ocurrencia de la entidad A se relaciona con muchas ocurrencias de la entidad B y una ocurrencia de la entidad B sólo estará relacionada con una única ocurrencia de la entidad A.</w:t>
+        <w:t xml:space="preserve"> (</w:t>
+      </w:r>
+      <w:proofErr w:type="gramStart"/>
+      <w:r>
+        <w:t>1:N</w:t>
+      </w:r>
+      <w:proofErr w:type="gramEnd"/>
+      <w:r>
+        <w:t>): Sean las entidades A y B, una ocurrencia de la entidad A se relaciona con muchas ocurrencias de la entidad B y una ocurrencia de la entidad B sólo estará relacionada con una única ocurrencia de la entidad A.</w:t>
       </w:r>
     </w:p>
     <w:p>
@@ -2686,7 +2707,15 @@
         <w:t>muchos</w:t>
       </w:r>
       <w:r>
-        <w:t xml:space="preserve"> (M:N): Sean las entidades A y B, un ejemplar de la entidad A está relacionado con muchas ocurrencias de la entidad B y viceversa.</w:t>
+        <w:t xml:space="preserve"> (</w:t>
+      </w:r>
+      <w:proofErr w:type="gramStart"/>
+      <w:r>
+        <w:t>M:N</w:t>
+      </w:r>
+      <w:proofErr w:type="gramEnd"/>
+      <w:r>
+        <w:t>): Sean las entidades A y B, un ejemplar de la entidad A está relacionado con muchas ocurrencias de la entidad B y viceversa.</w:t>
       </w:r>
     </w:p>
     <w:p>
@@ -2823,7 +2852,15 @@
         <w:t>Nota</w:t>
       </w:r>
       <w:r>
-        <w:t>: La flecha entre las relaciones uno a muchos (1:N) siempre va dirigida hacia la parte N o muchos.</w:t>
+        <w:t>: La flecha entre las relaciones uno a muchos (</w:t>
+      </w:r>
+      <w:proofErr w:type="gramStart"/>
+      <w:r>
+        <w:t>1:N</w:t>
+      </w:r>
+      <w:proofErr w:type="gramEnd"/>
+      <w:r>
+        <w:t>) siempre va dirigida hacia la parte N o muchos.</w:t>
       </w:r>
       <w:r>
         <w:t xml:space="preserve"> Mientras que en las muchos a </w:t>
@@ -2832,7 +2869,15 @@
         <w:t>muchos</w:t>
       </w:r>
       <w:r>
-        <w:t xml:space="preserve"> (M:N) llevan doble flecha.</w:t>
+        <w:t xml:space="preserve"> (</w:t>
+      </w:r>
+      <w:proofErr w:type="gramStart"/>
+      <w:r>
+        <w:t>M:N</w:t>
+      </w:r>
+      <w:proofErr w:type="gramEnd"/>
+      <w:r>
+        <w:t>) llevan doble flecha.</w:t>
       </w:r>
     </w:p>
     <w:p>
@@ -2961,7 +3006,15 @@
     <w:p>
       <w:r>
         <w:lastRenderedPageBreak/>
-        <w:t>La cardinalidad de una entidad se representa con el número mínimo y máximo de correspondencias en las que puede tomar parte cada ejemplar de dicha entidad, reflejada entre paréntesis. (0,1), (1,1), (0,N), (1,N).</w:t>
+        <w:t>La cardinalidad de una entidad se representa con el número mínimo y máximo de correspondencias en las que puede tomar parte cada ejemplar de dicha entidad, reflejada entre paréntesis. (0,1), (1,1), (</w:t>
+      </w:r>
+      <w:proofErr w:type="gramStart"/>
+      <w:r>
+        <w:t>0,N</w:t>
+      </w:r>
+      <w:proofErr w:type="gramEnd"/>
+      <w:r>
+        <w:t>), (1,N).</w:t>
       </w:r>
     </w:p>
     <w:p/>
@@ -4003,13 +4056,7 @@
         <w:t>inclusión</w:t>
       </w:r>
       <w:r>
-        <w:t>: En algunas ocasiones aplicar una restricción de inclusividad no representa totalmente la realidad de modelar, entonces se hace necesario aplicar una restricción de inclusión que es aún</w:t>
-      </w:r>
-      <w:r>
-        <w:t xml:space="preserve"> más</w:t>
-      </w:r>
-      <w:r>
-        <w:t xml:space="preserve"> fuerte. Se representa con </w:t>
+        <w:t xml:space="preserve">: En algunas ocasiones aplicar una restricción de inclusividad no representa totalmente la realidad de modelar, entonces se hace necesario aplicar una restricción de inclusión que es aún más fuerte. Se representa con </w:t>
       </w:r>
       <w:r>
         <w:rPr>
@@ -4476,13 +4523,7 @@
         <w:t>Parcialidad</w:t>
       </w:r>
       <w:r>
-        <w:t xml:space="preserve">: </w:t>
-      </w:r>
-      <w:r>
-        <w:t>una generalización/especialización</w:t>
-      </w:r>
-      <w:r>
-        <w:t xml:space="preserve"> será parcial si no todos los ejemplares de la superclase pertenecen a alguna de las subclases.</w:t>
+        <w:t>: una generalización/especialización será parcial si no todos los ejemplares de la superclase pertenecen a alguna de las subclases.</w:t>
       </w:r>
     </w:p>
     <w:p>
@@ -4493,13 +4534,7 @@
         <w:t>Solapamiento</w:t>
       </w:r>
       <w:r>
-        <w:t xml:space="preserve">: </w:t>
-      </w:r>
-      <w:r>
-        <w:t>una generalización/especialización</w:t>
-      </w:r>
-      <w:r>
-        <w:t xml:space="preserve"> presentará solapamiento si un mismo ejemplar de la superclase puede pertenecer a más de una subclase.</w:t>
+        <w:t>: una generalización/especialización presentará solapamiento si un mismo ejemplar de la superclase puede pertenecer a más de una subclase.</w:t>
       </w:r>
     </w:p>
     <w:p>
@@ -4511,13 +4546,7 @@
         <w:t>Exclusividad</w:t>
       </w:r>
       <w:r>
-        <w:t xml:space="preserve">: </w:t>
-      </w:r>
-      <w:r>
-        <w:t>una generalización/especialización</w:t>
-      </w:r>
-      <w:r>
-        <w:t xml:space="preserve"> presentará exclusividad si un mismo ejemplar de la superclase pertenece sólo a una subclase.</w:t>
+        <w:t>: una generalización/especialización presentará exclusividad si un mismo ejemplar de la superclase pertenece sólo a una subclase.</w:t>
       </w:r>
     </w:p>
     <w:p/>
@@ -4614,7 +4643,55 @@
     <w:p/>
     <w:p>
       <w:r>
-        <w:t>Supongamos la existencia de dos entidades TURISMO y CAMION. Los atributos de la entidad TURISMO son: Num_bastidor, Fecha_fab, precio y Num_puertas. Los atributos de la entidad CAMION son: Num_bastidor, Fecha_fab, precio, Num_ejes y Tonelaje.</w:t>
+        <w:t xml:space="preserve">Supongamos la existencia de dos entidades TURISMO y CAMION. Los atributos de la entidad TURISMO son: </w:t>
+      </w:r>
+      <w:proofErr w:type="spellStart"/>
+      <w:r>
+        <w:t>Num_bastidor</w:t>
+      </w:r>
+      <w:proofErr w:type="spellEnd"/>
+      <w:r>
+        <w:t xml:space="preserve">, </w:t>
+      </w:r>
+      <w:proofErr w:type="spellStart"/>
+      <w:r>
+        <w:t>Fecha_fab</w:t>
+      </w:r>
+      <w:proofErr w:type="spellEnd"/>
+      <w:r>
+        <w:t xml:space="preserve">, precio y </w:t>
+      </w:r>
+      <w:proofErr w:type="spellStart"/>
+      <w:r>
+        <w:t>Num_puertas</w:t>
+      </w:r>
+      <w:proofErr w:type="spellEnd"/>
+      <w:r>
+        <w:t xml:space="preserve">. Los atributos de la entidad CAMION son: </w:t>
+      </w:r>
+      <w:proofErr w:type="spellStart"/>
+      <w:r>
+        <w:t>Num_bastidor</w:t>
+      </w:r>
+      <w:proofErr w:type="spellEnd"/>
+      <w:r>
+        <w:t xml:space="preserve">, </w:t>
+      </w:r>
+      <w:proofErr w:type="spellStart"/>
+      <w:r>
+        <w:t>Fecha_fab</w:t>
+      </w:r>
+      <w:proofErr w:type="spellEnd"/>
+      <w:r>
+        <w:t xml:space="preserve">, precio, </w:t>
+      </w:r>
+      <w:proofErr w:type="spellStart"/>
+      <w:r>
+        <w:t>Num_ejes</w:t>
+      </w:r>
+      <w:proofErr w:type="spellEnd"/>
+      <w:r>
+        <w:t xml:space="preserve"> y Tonelaje.</w:t>
       </w:r>
     </w:p>
     <w:p>
@@ -4625,13 +4702,61 @@
     <w:p/>
     <w:p>
       <w:r>
-        <w:t>Turismo (num_bastidor,fecha_fabricación, precio,num_puertas).</w:t>
-      </w:r>
-    </w:p>
-    <w:p/>
-    <w:p>
-      <w:r>
-        <w:t>Camión (num_bastidor, fecha_fabricación, precio, num_ejes, tonelaje).</w:t>
+        <w:t>Turismo (</w:t>
+      </w:r>
+      <w:proofErr w:type="spellStart"/>
+      <w:r>
+        <w:t>num_</w:t>
+      </w:r>
+      <w:proofErr w:type="gramStart"/>
+      <w:r>
+        <w:t>bastidor,fecha</w:t>
+      </w:r>
+      <w:proofErr w:type="gramEnd"/>
+      <w:r>
+        <w:t>_fabricación</w:t>
+      </w:r>
+      <w:proofErr w:type="spellEnd"/>
+      <w:r>
+        <w:t xml:space="preserve">, </w:t>
+      </w:r>
+      <w:proofErr w:type="spellStart"/>
+      <w:r>
+        <w:t>precio,num_puertas</w:t>
+      </w:r>
+      <w:proofErr w:type="spellEnd"/>
+      <w:r>
+        <w:t>).</w:t>
+      </w:r>
+    </w:p>
+    <w:p/>
+    <w:p>
+      <w:r>
+        <w:t>Camión (</w:t>
+      </w:r>
+      <w:proofErr w:type="spellStart"/>
+      <w:r>
+        <w:t>num_bastidor</w:t>
+      </w:r>
+      <w:proofErr w:type="spellEnd"/>
+      <w:r>
+        <w:t xml:space="preserve">, </w:t>
+      </w:r>
+      <w:proofErr w:type="spellStart"/>
+      <w:r>
+        <w:t>fecha_fabricación</w:t>
+      </w:r>
+      <w:proofErr w:type="spellEnd"/>
+      <w:r>
+        <w:t xml:space="preserve">, precio, </w:t>
+      </w:r>
+      <w:proofErr w:type="spellStart"/>
+      <w:r>
+        <w:t>num_ejes</w:t>
+      </w:r>
+      <w:proofErr w:type="spellEnd"/>
+      <w:r>
+        <w:t>, tonelaje).</w:t>
       </w:r>
     </w:p>
     <w:p/>
@@ -4655,7 +4780,23 @@
         </w:numPr>
       </w:pPr>
       <w:r>
-        <w:t>Vehículo (num_bastidor, fecha_fabricación, precio).</w:t>
+        <w:t>Vehículo (</w:t>
+      </w:r>
+      <w:proofErr w:type="spellStart"/>
+      <w:r>
+        <w:t>num_bastidor</w:t>
+      </w:r>
+      <w:proofErr w:type="spellEnd"/>
+      <w:r>
+        <w:t xml:space="preserve">, </w:t>
+      </w:r>
+      <w:proofErr w:type="spellStart"/>
+      <w:r>
+        <w:t>fecha_fabricación</w:t>
+      </w:r>
+      <w:proofErr w:type="spellEnd"/>
+      <w:r>
+        <w:t>, precio).</w:t>
       </w:r>
     </w:p>
     <w:p/>
@@ -4681,7 +4822,15 @@
         </w:numPr>
       </w:pPr>
       <w:r>
-        <w:t>Turismo (num_puertas).</w:t>
+        <w:t>Turismo (</w:t>
+      </w:r>
+      <w:proofErr w:type="spellStart"/>
+      <w:r>
+        <w:t>num_puertas</w:t>
+      </w:r>
+      <w:proofErr w:type="spellEnd"/>
+      <w:r>
+        <w:t>).</w:t>
       </w:r>
     </w:p>
     <w:p>
@@ -4693,7 +4842,15 @@
         </w:numPr>
       </w:pPr>
       <w:r>
-        <w:t>Camión (num_ejes, tonelaje).</w:t>
+        <w:t>Camión (</w:t>
+      </w:r>
+      <w:proofErr w:type="spellStart"/>
+      <w:r>
+        <w:t>num_ejes</w:t>
+      </w:r>
+      <w:proofErr w:type="spellEnd"/>
+      <w:r>
+        <w:t>, tonelaje).</w:t>
       </w:r>
     </w:p>
     <w:p/>
@@ -4756,8 +4913,4198 @@
     </w:p>
     <w:p/>
     <w:p>
+      <w:r>
+        <w:t xml:space="preserve">En modelo E-R no es posible representar relaciones entre relaciones. La agregación es una abstracción a través de la cual las relaciones se tratan como entidades de nivel más alto, siendo utilizada para expresar relaciones entre relaciones o entre entidades y relaciones. </w:t>
+      </w:r>
+    </w:p>
+    <w:p/>
+    <w:p>
+      <w:r>
+        <w:rPr>
+          <w:noProof/>
+          <w:lang w:eastAsia="es-ES"/>
+        </w:rPr>
+        <w:drawing>
+          <wp:inline distT="0" distB="0" distL="0" distR="0" wp14:anchorId="62F5FAA0" wp14:editId="193C9748">
+            <wp:extent cx="5400040" cy="3416935"/>
+            <wp:effectExtent l="0" t="0" r="0" b="0"/>
+            <wp:docPr id="40" name="Imagen 40"/>
+            <wp:cNvGraphicFramePr>
+              <a:graphicFrameLocks xmlns:a="http://schemas.openxmlformats.org/drawingml/2006/main" noChangeAspect="1"/>
+            </wp:cNvGraphicFramePr>
+            <a:graphic xmlns:a="http://schemas.openxmlformats.org/drawingml/2006/main">
+              <a:graphicData uri="http://schemas.openxmlformats.org/drawingml/2006/picture">
+                <pic:pic xmlns:pic="http://schemas.openxmlformats.org/drawingml/2006/picture">
+                  <pic:nvPicPr>
+                    <pic:cNvPr id="1" name=""/>
+                    <pic:cNvPicPr/>
+                  </pic:nvPicPr>
+                  <pic:blipFill>
+                    <a:blip r:embed="rId44"/>
+                    <a:stretch>
+                      <a:fillRect/>
+                    </a:stretch>
+                  </pic:blipFill>
+                  <pic:spPr>
+                    <a:xfrm>
+                      <a:off x="0" y="0"/>
+                      <a:ext cx="5400040" cy="3416935"/>
+                    </a:xfrm>
+                    <a:prstGeom prst="rect">
+                      <a:avLst/>
+                    </a:prstGeom>
+                  </pic:spPr>
+                </pic:pic>
+              </a:graphicData>
+            </a:graphic>
+          </wp:inline>
+        </w:drawing>
+      </w:r>
+    </w:p>
+    <w:p/>
+    <w:p>
+      <w:r>
+        <w:t>Existen dos clases de agregaciones:</w:t>
+      </w:r>
+    </w:p>
+    <w:p/>
+    <w:p>
+      <w:r>
+        <w:rPr>
+          <w:noProof/>
+          <w:lang w:eastAsia="es-ES"/>
+        </w:rPr>
+        <w:drawing>
+          <wp:anchor distT="0" distB="0" distL="114300" distR="114300" simplePos="0" relativeHeight="251681792" behindDoc="0" locked="0" layoutInCell="1" allowOverlap="1" wp14:anchorId="533525D0" wp14:editId="38F88CF5">
+            <wp:simplePos x="0" y="0"/>
+            <wp:positionH relativeFrom="margin">
+              <wp:align>right</wp:align>
+            </wp:positionH>
+            <wp:positionV relativeFrom="paragraph">
+              <wp:posOffset>10160</wp:posOffset>
+            </wp:positionV>
+            <wp:extent cx="1605915" cy="1033145"/>
+            <wp:effectExtent l="0" t="0" r="0" b="0"/>
+            <wp:wrapSquare wrapText="bothSides"/>
+            <wp:docPr id="41" name="Imagen 41"/>
+            <wp:cNvGraphicFramePr>
+              <a:graphicFrameLocks xmlns:a="http://schemas.openxmlformats.org/drawingml/2006/main" noChangeAspect="1"/>
+            </wp:cNvGraphicFramePr>
+            <a:graphic xmlns:a="http://schemas.openxmlformats.org/drawingml/2006/main">
+              <a:graphicData uri="http://schemas.openxmlformats.org/drawingml/2006/picture">
+                <pic:pic xmlns:pic="http://schemas.openxmlformats.org/drawingml/2006/picture">
+                  <pic:nvPicPr>
+                    <pic:cNvPr id="1" name=""/>
+                    <pic:cNvPicPr/>
+                  </pic:nvPicPr>
+                  <pic:blipFill>
+                    <a:blip r:embed="rId45">
+                      <a:extLst>
+                        <a:ext uri="{28A0092B-C50C-407E-A947-70E740481C1C}">
+                          <a14:useLocalDpi xmlns:a14="http://schemas.microsoft.com/office/drawing/2010/main" val="0"/>
+                        </a:ext>
+                      </a:extLst>
+                    </a:blip>
+                    <a:stretch>
+                      <a:fillRect/>
+                    </a:stretch>
+                  </pic:blipFill>
+                  <pic:spPr>
+                    <a:xfrm>
+                      <a:off x="0" y="0"/>
+                      <a:ext cx="1605915" cy="1033145"/>
+                    </a:xfrm>
+                    <a:prstGeom prst="rect">
+                      <a:avLst/>
+                    </a:prstGeom>
+                  </pic:spPr>
+                </pic:pic>
+              </a:graphicData>
+            </a:graphic>
+            <wp14:sizeRelH relativeFrom="page">
+              <wp14:pctWidth>0</wp14:pctWidth>
+            </wp14:sizeRelH>
+            <wp14:sizeRelV relativeFrom="page">
+              <wp14:pctHeight>0</wp14:pctHeight>
+            </wp14:sizeRelV>
+          </wp:anchor>
+        </w:drawing>
+      </w:r>
+      <w:r>
+        <w:rPr>
+          <w:u w:val="single"/>
+        </w:rPr>
+        <w:t>Compuesto</w:t>
+      </w:r>
+      <w:r>
+        <w:t>/</w:t>
+      </w:r>
+      <w:r>
+        <w:rPr>
+          <w:u w:val="single"/>
+        </w:rPr>
+        <w:t>componente</w:t>
+      </w:r>
+      <w:r>
+        <w:t xml:space="preserve">: </w:t>
+      </w:r>
+      <w:r>
+        <w:t>esta abstracción permite representar que un todo o agregado se obtiene por la unión de diversas partes o componentes que pueden ser tipos de entidades distintas y que juegan diferentes roles en la agregación.</w:t>
+      </w:r>
+      <w:r>
+        <w:t xml:space="preserve"> Desempeñan distintos papeles en la agregación.</w:t>
+      </w:r>
+    </w:p>
+    <w:p/>
+    <w:p>
+      <w:r>
+        <w:rPr>
+          <w:noProof/>
+          <w:lang w:eastAsia="es-ES"/>
+        </w:rPr>
+        <w:lastRenderedPageBreak/>
+        <w:drawing>
+          <wp:anchor distT="0" distB="0" distL="114300" distR="114300" simplePos="0" relativeHeight="251682816" behindDoc="0" locked="0" layoutInCell="1" allowOverlap="1" wp14:anchorId="362943DD" wp14:editId="681D4B87">
+            <wp:simplePos x="0" y="0"/>
+            <wp:positionH relativeFrom="margin">
+              <wp:posOffset>3336925</wp:posOffset>
+            </wp:positionH>
+            <wp:positionV relativeFrom="paragraph">
+              <wp:posOffset>61595</wp:posOffset>
+            </wp:positionV>
+            <wp:extent cx="2056130" cy="1068705"/>
+            <wp:effectExtent l="0" t="0" r="1270" b="0"/>
+            <wp:wrapSquare wrapText="bothSides"/>
+            <wp:docPr id="42" name="Imagen 42"/>
+            <wp:cNvGraphicFramePr>
+              <a:graphicFrameLocks xmlns:a="http://schemas.openxmlformats.org/drawingml/2006/main" noChangeAspect="1"/>
+            </wp:cNvGraphicFramePr>
+            <a:graphic xmlns:a="http://schemas.openxmlformats.org/drawingml/2006/main">
+              <a:graphicData uri="http://schemas.openxmlformats.org/drawingml/2006/picture">
+                <pic:pic xmlns:pic="http://schemas.openxmlformats.org/drawingml/2006/picture">
+                  <pic:nvPicPr>
+                    <pic:cNvPr id="1" name=""/>
+                    <pic:cNvPicPr/>
+                  </pic:nvPicPr>
+                  <pic:blipFill>
+                    <a:blip r:embed="rId46">
+                      <a:extLst>
+                        <a:ext uri="{28A0092B-C50C-407E-A947-70E740481C1C}">
+                          <a14:useLocalDpi xmlns:a14="http://schemas.microsoft.com/office/drawing/2010/main" val="0"/>
+                        </a:ext>
+                      </a:extLst>
+                    </a:blip>
+                    <a:stretch>
+                      <a:fillRect/>
+                    </a:stretch>
+                  </pic:blipFill>
+                  <pic:spPr>
+                    <a:xfrm>
+                      <a:off x="0" y="0"/>
+                      <a:ext cx="2056130" cy="1068705"/>
+                    </a:xfrm>
+                    <a:prstGeom prst="rect">
+                      <a:avLst/>
+                    </a:prstGeom>
+                  </pic:spPr>
+                </pic:pic>
+              </a:graphicData>
+            </a:graphic>
+            <wp14:sizeRelH relativeFrom="page">
+              <wp14:pctWidth>0</wp14:pctWidth>
+            </wp14:sizeRelH>
+            <wp14:sizeRelV relativeFrom="page">
+              <wp14:pctHeight>0</wp14:pctHeight>
+            </wp14:sizeRelV>
+          </wp:anchor>
+        </w:drawing>
+      </w:r>
+      <w:r>
+        <w:rPr>
+          <w:u w:val="single"/>
+        </w:rPr>
+        <w:t>Miembro</w:t>
+      </w:r>
+      <w:r>
+        <w:t>/</w:t>
+      </w:r>
+      <w:r>
+        <w:rPr>
+          <w:u w:val="single"/>
+        </w:rPr>
+        <w:t>colección</w:t>
+      </w:r>
+      <w:r>
+        <w:t>:  esta abstracción permite representar un todo o agregado como una colección de miembros, todos de un mismo tipo de entidad y todos jugando el mismo rol. Esta agregación puede incluir una restricción de orden de los miembros dentro de la colección, es decir, permite establecer un orden entre las partes.</w:t>
+      </w:r>
+    </w:p>
+    <w:p/>
+    <w:p>
+      <w:r>
+        <w:rPr>
+          <w:noProof/>
+          <w:lang w:eastAsia="es-ES"/>
+        </w:rPr>
+        <w:drawing>
+          <wp:inline distT="0" distB="0" distL="0" distR="0" wp14:anchorId="1092A07C" wp14:editId="62E14AE6">
+            <wp:extent cx="5400040" cy="1223159"/>
+            <wp:effectExtent l="0" t="0" r="0" b="0"/>
+            <wp:docPr id="43" name="Imagen 43"/>
+            <wp:cNvGraphicFramePr>
+              <a:graphicFrameLocks xmlns:a="http://schemas.openxmlformats.org/drawingml/2006/main" noChangeAspect="1"/>
+            </wp:cNvGraphicFramePr>
+            <a:graphic xmlns:a="http://schemas.openxmlformats.org/drawingml/2006/main">
+              <a:graphicData uri="http://schemas.openxmlformats.org/drawingml/2006/picture">
+                <pic:pic xmlns:pic="http://schemas.openxmlformats.org/drawingml/2006/picture">
+                  <pic:nvPicPr>
+                    <pic:cNvPr id="1" name=""/>
+                    <pic:cNvPicPr/>
+                  </pic:nvPicPr>
+                  <pic:blipFill>
+                    <a:blip r:embed="rId47"/>
+                    <a:stretch>
+                      <a:fillRect/>
+                    </a:stretch>
+                  </pic:blipFill>
+                  <pic:spPr>
+                    <a:xfrm>
+                      <a:off x="0" y="0"/>
+                      <a:ext cx="5410504" cy="1225529"/>
+                    </a:xfrm>
+                    <a:prstGeom prst="rect">
+                      <a:avLst/>
+                    </a:prstGeom>
+                  </pic:spPr>
+                </pic:pic>
+              </a:graphicData>
+            </a:graphic>
+          </wp:inline>
+        </w:drawing>
+      </w:r>
+    </w:p>
+    <w:p/>
+    <w:p>
+      <w:pPr>
+        <w:pStyle w:val="Prrafodelista"/>
+        <w:numPr>
+          <w:ilvl w:val="0"/>
+          <w:numId w:val="3"/>
+        </w:numPr>
+      </w:pPr>
+      <w:r>
+        <w:t>Elaboración de diagramas E/R</w:t>
+      </w:r>
+    </w:p>
+    <w:p/>
+    <w:p>
+      <w:r>
+        <w:t>Los diagramas no siempre se crean del mismo modo y, en ocasiones, hay que retocarlos e incluso rehacerlos. A través de la resolución de diferentes problemas y la elaboración de múltiples diagramas, obtendrás la destreza necesaria para generar esquemas que garanticen una posterior y correcta conversión del modelo Entidad/Relación al modelo Relacional.</w:t>
+      </w:r>
+    </w:p>
+    <w:p/>
+    <w:p>
+      <w:pPr>
+        <w:pStyle w:val="Prrafodelista"/>
+        <w:numPr>
+          <w:ilvl w:val="1"/>
+          <w:numId w:val="3"/>
+        </w:numPr>
+      </w:pPr>
+      <w:r>
+        <w:t>Identificación de entidades y relaciones.</w:t>
+      </w:r>
+    </w:p>
+    <w:p/>
+    <w:p>
+      <w:r>
+        <w:t>Suponiendo que conocemos la simbología del modelo E-R y que entendemos su significado:</w:t>
+      </w:r>
+    </w:p>
+    <w:p/>
+    <w:p>
+      <w:r>
+        <w:rPr>
+          <w:u w:val="single"/>
+        </w:rPr>
+        <w:t>Identificación</w:t>
+      </w:r>
+      <w:r>
+        <w:t xml:space="preserve"> </w:t>
+      </w:r>
+      <w:r>
+        <w:rPr>
+          <w:u w:val="single"/>
+        </w:rPr>
+        <w:t>de</w:t>
+      </w:r>
+      <w:r>
+        <w:t xml:space="preserve"> </w:t>
+      </w:r>
+      <w:r>
+        <w:rPr>
+          <w:u w:val="single"/>
+        </w:rPr>
+        <w:t>entidades</w:t>
+      </w:r>
+      <w:r>
+        <w:t>: es un proceso bastante intuitivo. Analizaremos la especificación de requerimientos en busca de nombres o sustantivos. Algunos autores indican que para poder considerarse como entidad se deben cumplir tres reglas:</w:t>
+      </w:r>
+    </w:p>
+    <w:p>
+      <w:pPr>
+        <w:pStyle w:val="Prrafodelista"/>
+        <w:numPr>
+          <w:ilvl w:val="0"/>
+          <w:numId w:val="7"/>
+        </w:numPr>
+      </w:pPr>
+      <w:r>
+        <w:t>Existencia propia.</w:t>
+      </w:r>
+    </w:p>
+    <w:p>
+      <w:pPr>
+        <w:pStyle w:val="Prrafodelista"/>
+        <w:numPr>
+          <w:ilvl w:val="0"/>
+          <w:numId w:val="7"/>
+        </w:numPr>
+      </w:pPr>
+      <w:r>
+        <w:t>Cada ejemplar de un tipo de entidad debe poder ser diferenciado del resto de ejemplares.</w:t>
+      </w:r>
+    </w:p>
+    <w:p>
+      <w:pPr>
+        <w:pStyle w:val="Prrafodelista"/>
+        <w:numPr>
+          <w:ilvl w:val="0"/>
+          <w:numId w:val="7"/>
+        </w:numPr>
+      </w:pPr>
+      <w:r>
+        <w:t xml:space="preserve">Todos los ejemplares de </w:t>
+      </w:r>
+      <w:proofErr w:type="spellStart"/>
+      <w:r>
+        <w:t>u</w:t>
+      </w:r>
+      <w:proofErr w:type="spellEnd"/>
+      <w:r>
+        <w:t xml:space="preserve"> tipo de entidad deben tener las mismas propiedades.</w:t>
+      </w:r>
+    </w:p>
+    <w:p/>
+    <w:p>
+      <w:r>
+        <w:t xml:space="preserve">Se le otorgarán nombres en </w:t>
+      </w:r>
+      <w:r>
+        <w:rPr>
+          <w:b/>
+        </w:rPr>
+        <w:t>MAYÚSCULAS</w:t>
+      </w:r>
+      <w:r>
+        <w:t>.</w:t>
+      </w:r>
+    </w:p>
+    <w:p/>
+    <w:p>
+      <w:r>
+        <w:rPr>
+          <w:u w:val="single"/>
+        </w:rPr>
+        <w:t>Identificación</w:t>
+      </w:r>
+      <w:r>
+        <w:t xml:space="preserve"> </w:t>
+      </w:r>
+      <w:r>
+        <w:rPr>
+          <w:u w:val="single"/>
+        </w:rPr>
+        <w:t>de</w:t>
+      </w:r>
+      <w:r>
+        <w:t xml:space="preserve"> </w:t>
+      </w:r>
+      <w:r>
+        <w:rPr>
+          <w:u w:val="single"/>
+        </w:rPr>
+        <w:t>relaciones</w:t>
+      </w:r>
+      <w:r>
+        <w:t>: analizaremos el documento de nuevo en busca de verbos o expresiones verbales que conecten entidades con otras. Suelen ser relaciones binarias (entidad con otra entidad) pero pueden darse el caso de relaciones unarias (entidad con su misma entidad).</w:t>
+      </w:r>
+    </w:p>
+    <w:p/>
+    <w:p>
+      <w:r>
+        <w:t xml:space="preserve">Se le otorgarán nombres en </w:t>
+      </w:r>
+      <w:r>
+        <w:rPr>
+          <w:b/>
+        </w:rPr>
+        <w:t>minúsculas</w:t>
+      </w:r>
+      <w:r>
+        <w:t>.</w:t>
+      </w:r>
+      <w:r>
+        <w:t xml:space="preserve"> Si la palabra es compuesta se recomienda usar guiones bajos para unirlas, </w:t>
+      </w:r>
+      <w:proofErr w:type="spellStart"/>
+      <w:r>
+        <w:t>ej</w:t>
+      </w:r>
+      <w:proofErr w:type="spellEnd"/>
+      <w:r>
+        <w:t xml:space="preserve">: </w:t>
+      </w:r>
+      <w:proofErr w:type="spellStart"/>
+      <w:r>
+        <w:t>trabaja_para</w:t>
+      </w:r>
+      <w:proofErr w:type="spellEnd"/>
+      <w:r>
+        <w:t xml:space="preserve">, </w:t>
+      </w:r>
+      <w:proofErr w:type="spellStart"/>
+      <w:r>
+        <w:t>es_supervisado</w:t>
+      </w:r>
+      <w:proofErr w:type="spellEnd"/>
+      <w:r>
+        <w:t>.</w:t>
+      </w:r>
+    </w:p>
+    <w:p/>
+    <w:p>
+      <w:r>
+        <w:rPr>
+          <w:noProof/>
+          <w:lang w:eastAsia="es-ES"/>
+        </w:rPr>
+        <w:lastRenderedPageBreak/>
+        <w:drawing>
+          <wp:inline distT="0" distB="0" distL="0" distR="0" wp14:anchorId="3F0A2E2E" wp14:editId="025D86E0">
+            <wp:extent cx="5400040" cy="1472540"/>
+            <wp:effectExtent l="0" t="0" r="0" b="0"/>
+            <wp:docPr id="44" name="Imagen 44"/>
+            <wp:cNvGraphicFramePr>
+              <a:graphicFrameLocks xmlns:a="http://schemas.openxmlformats.org/drawingml/2006/main" noChangeAspect="1"/>
+            </wp:cNvGraphicFramePr>
+            <a:graphic xmlns:a="http://schemas.openxmlformats.org/drawingml/2006/main">
+              <a:graphicData uri="http://schemas.openxmlformats.org/drawingml/2006/picture">
+                <pic:pic xmlns:pic="http://schemas.openxmlformats.org/drawingml/2006/picture">
+                  <pic:nvPicPr>
+                    <pic:cNvPr id="1" name=""/>
+                    <pic:cNvPicPr/>
+                  </pic:nvPicPr>
+                  <pic:blipFill>
+                    <a:blip r:embed="rId48"/>
+                    <a:stretch>
+                      <a:fillRect/>
+                    </a:stretch>
+                  </pic:blipFill>
+                  <pic:spPr>
+                    <a:xfrm>
+                      <a:off x="0" y="0"/>
+                      <a:ext cx="5411211" cy="1475586"/>
+                    </a:xfrm>
+                    <a:prstGeom prst="rect">
+                      <a:avLst/>
+                    </a:prstGeom>
+                  </pic:spPr>
+                </pic:pic>
+              </a:graphicData>
+            </a:graphic>
+          </wp:inline>
+        </w:drawing>
+      </w:r>
+    </w:p>
+    <w:p/>
+    <w:p/>
+    <w:p>
+      <w:pPr>
+        <w:pStyle w:val="Prrafodelista"/>
+        <w:numPr>
+          <w:ilvl w:val="1"/>
+          <w:numId w:val="3"/>
+        </w:numPr>
+      </w:pPr>
+      <w:r>
+        <w:t>Identificación de atributos, claves y jerarquías.</w:t>
+      </w:r>
+    </w:p>
+    <w:p/>
+    <w:p>
+      <w:r>
+        <w:rPr>
+          <w:u w:val="single"/>
+        </w:rPr>
+        <w:t>Identificación</w:t>
+      </w:r>
+      <w:r>
+        <w:t xml:space="preserve"> </w:t>
+      </w:r>
+      <w:r>
+        <w:rPr>
+          <w:u w:val="single"/>
+        </w:rPr>
+        <w:t>de</w:t>
+      </w:r>
+      <w:r>
+        <w:t xml:space="preserve"> </w:t>
+      </w:r>
+      <w:r>
+        <w:rPr>
+          <w:u w:val="single"/>
+        </w:rPr>
+        <w:t>atributos</w:t>
+      </w:r>
+      <w:r>
+        <w:t>: recorreremos el documento en búsqueda de nombres relativos a características, propiedades, identificadores o cualidades de entidades o relaciones. Se tendrá en cuenta si los atributos localizados son simples o compuestos, derivados o calculados y si algún atributo o conjunto se repite en varias entidades (Herencia).</w:t>
+      </w:r>
+    </w:p>
+    <w:p/>
+    <w:p>
+      <w:r>
+        <w:t>Se recomienda recopilar la información de cada atributo:</w:t>
+      </w:r>
+    </w:p>
+    <w:p>
+      <w:pPr>
+        <w:pStyle w:val="Prrafodelista"/>
+        <w:numPr>
+          <w:ilvl w:val="0"/>
+          <w:numId w:val="7"/>
+        </w:numPr>
+      </w:pPr>
+      <w:r>
+        <w:t>Nombre y descripción.</w:t>
+      </w:r>
+    </w:p>
+    <w:p>
+      <w:pPr>
+        <w:pStyle w:val="Prrafodelista"/>
+        <w:numPr>
+          <w:ilvl w:val="0"/>
+          <w:numId w:val="7"/>
+        </w:numPr>
+      </w:pPr>
+      <w:r>
+        <w:t>Atributos simples que lo componen, si es atributo compuesto.</w:t>
+      </w:r>
+    </w:p>
+    <w:p>
+      <w:pPr>
+        <w:pStyle w:val="Prrafodelista"/>
+        <w:numPr>
+          <w:ilvl w:val="0"/>
+          <w:numId w:val="7"/>
+        </w:numPr>
+      </w:pPr>
+      <w:r>
+        <w:t>Método de cálculo, si es atributo derivado o calculado.</w:t>
+      </w:r>
+    </w:p>
+    <w:p/>
+    <w:p>
+      <w:r>
+        <w:rPr>
+          <w:u w:val="single"/>
+        </w:rPr>
+        <w:t>Identificación</w:t>
+      </w:r>
+      <w:r>
+        <w:t xml:space="preserve"> </w:t>
+      </w:r>
+      <w:r>
+        <w:rPr>
+          <w:u w:val="single"/>
+        </w:rPr>
+        <w:t>de</w:t>
+      </w:r>
+      <w:r>
+        <w:t xml:space="preserve"> </w:t>
+      </w:r>
+      <w:r>
+        <w:rPr>
+          <w:u w:val="single"/>
+        </w:rPr>
+        <w:t>claves</w:t>
+      </w:r>
+      <w:r>
+        <w:t>: de los atributos de una entidad se establecerán una o varias claves candidatas, escogiéndose una de ellas como clave o llave primaria de la entidad. Esta clave estará formada por uno o varios atributos que identificarán de manera unívoca cada ocurrencia de entidad.</w:t>
+      </w:r>
+    </w:p>
+    <w:p/>
+    <w:p>
+      <w:r>
+        <w:rPr>
+          <w:u w:val="single"/>
+        </w:rPr>
+        <w:t>Determinación</w:t>
+      </w:r>
+      <w:r>
+        <w:t xml:space="preserve"> </w:t>
+      </w:r>
+      <w:r>
+        <w:rPr>
+          <w:u w:val="single"/>
+        </w:rPr>
+        <w:t>de</w:t>
+      </w:r>
+      <w:r>
+        <w:t xml:space="preserve"> </w:t>
+      </w:r>
+      <w:r>
+        <w:rPr>
+          <w:u w:val="single"/>
+        </w:rPr>
+        <w:t>Jerarquías</w:t>
+      </w:r>
+      <w:r>
+        <w:t>: si se identifica algún tipo de jerarquía, se deberá representar adecuadamente según el tipo de notación elegida, determinando si la jerarquía es total/parcial o exclusiva/con solapamiento.</w:t>
+      </w:r>
+    </w:p>
+    <w:p/>
+    <w:p>
+      <w:pPr>
+        <w:pStyle w:val="Prrafodelista"/>
+        <w:numPr>
+          <w:ilvl w:val="1"/>
+          <w:numId w:val="3"/>
+        </w:numPr>
+      </w:pPr>
+      <w:r>
+        <w:t>Metodologías.</w:t>
+      </w:r>
+    </w:p>
+    <w:p/>
+    <w:p>
+      <w:r>
+        <w:rPr>
+          <w:u w:val="single"/>
+        </w:rPr>
+        <w:t>Metodología</w:t>
+      </w:r>
+      <w:r>
+        <w:t xml:space="preserve"> </w:t>
+      </w:r>
+      <w:r>
+        <w:rPr>
+          <w:u w:val="single"/>
+        </w:rPr>
+        <w:t>Descendente</w:t>
+      </w:r>
+      <w:r>
+        <w:t xml:space="preserve"> (</w:t>
+      </w:r>
+      <w:r>
+        <w:rPr>
+          <w:u w:val="single"/>
+        </w:rPr>
+        <w:t>top</w:t>
+      </w:r>
+      <w:r>
+        <w:t>-</w:t>
+      </w:r>
+      <w:proofErr w:type="spellStart"/>
+      <w:r>
+        <w:rPr>
+          <w:u w:val="single"/>
+        </w:rPr>
+        <w:t>down</w:t>
+      </w:r>
+      <w:proofErr w:type="spellEnd"/>
+      <w:r>
+        <w:t>): se trata de partir de un esquema general e ir descomponiendo éste en niveles, cada uno de ellos con mayor número de detalles. Se parte de objetos muy abstractos, que se refinan paso a paso hasta llegar al esquema final.</w:t>
+      </w:r>
+    </w:p>
+    <w:p/>
+    <w:p>
+      <w:r>
+        <w:rPr>
+          <w:u w:val="single"/>
+        </w:rPr>
+        <w:t>Metodología</w:t>
+      </w:r>
+      <w:r>
+        <w:t xml:space="preserve"> </w:t>
+      </w:r>
+      <w:r>
+        <w:rPr>
+          <w:u w:val="single"/>
+        </w:rPr>
+        <w:t>Ascendente</w:t>
+      </w:r>
+      <w:r>
+        <w:t xml:space="preserve"> (</w:t>
+      </w:r>
+      <w:proofErr w:type="spellStart"/>
+      <w:r>
+        <w:rPr>
+          <w:u w:val="single"/>
+        </w:rPr>
+        <w:t>bottom</w:t>
+      </w:r>
+      <w:proofErr w:type="spellEnd"/>
+      <w:r>
+        <w:t>-</w:t>
+      </w:r>
+      <w:r>
+        <w:rPr>
+          <w:u w:val="single"/>
+        </w:rPr>
+        <w:t>up</w:t>
+      </w:r>
+      <w:r>
+        <w:t>): inicialmente, se parte del nivel más bajo, los atributos. Se irán agrupando en entidades, para después ir creando las relaciones entre éstas y las posibles jerarquías hasta obtener un diagrama completo. Se parte de objetos atómicos que no pueden ser descompuestos y a continuación se obtienen abstracciones u objetos</w:t>
+      </w:r>
+      <w:r>
+        <w:t xml:space="preserve"> de mayor nivel de abstracción que forman el esquema.</w:t>
+      </w:r>
+    </w:p>
+    <w:p/>
+    <w:p>
+      <w:r>
+        <w:rPr>
+          <w:u w:val="single"/>
+        </w:rPr>
+        <w:t>Metodología</w:t>
+      </w:r>
+      <w:r>
+        <w:t xml:space="preserve"> </w:t>
+      </w:r>
+      <w:r>
+        <w:rPr>
+          <w:u w:val="single"/>
+        </w:rPr>
+        <w:t>Dentro</w:t>
+      </w:r>
+      <w:r>
+        <w:t>-</w:t>
+      </w:r>
+      <w:r>
+        <w:rPr>
+          <w:u w:val="single"/>
+        </w:rPr>
+        <w:t>Fuera</w:t>
+      </w:r>
+      <w:r>
+        <w:t xml:space="preserve"> (</w:t>
+      </w:r>
+      <w:proofErr w:type="spellStart"/>
+      <w:r>
+        <w:rPr>
+          <w:u w:val="single"/>
+        </w:rPr>
+        <w:t>inside</w:t>
+      </w:r>
+      <w:r>
+        <w:t>-</w:t>
+      </w:r>
+      <w:r>
+        <w:rPr>
+          <w:u w:val="single"/>
+        </w:rPr>
+        <w:t>out</w:t>
+      </w:r>
+      <w:proofErr w:type="spellEnd"/>
+      <w:r>
+        <w:t>): inicialmente se comienza a desarrollar el esquema en una parte del papel y a medida que se analiza la especificación de requerimientos, se va completando con entidades y relaciones hasta ocupar todo el documento.</w:t>
+      </w:r>
+    </w:p>
+    <w:p/>
+    <w:p>
+      <w:r>
+        <w:rPr>
+          <w:u w:val="single"/>
+        </w:rPr>
+        <w:t>Metodología</w:t>
+      </w:r>
+      <w:r>
+        <w:t xml:space="preserve"> </w:t>
+      </w:r>
+      <w:r>
+        <w:rPr>
+          <w:u w:val="single"/>
+        </w:rPr>
+        <w:t>Mixta</w:t>
+      </w:r>
+      <w:r>
+        <w:t>: se emplea en problemas complejos. Se dividen los requerimientos en subconjuntos que serán analizados independientemente. Esta metodología utiliza las técnicas ascendente y descendente. Se aplicará la técnica descendente para dividir los requerimientos y en cada subconjunto de ellos, se aplicará la técnica ascendente.</w:t>
+      </w:r>
+    </w:p>
+    <w:p/>
+    <w:p>
+      <w:r>
+        <w:rPr>
+          <w:noProof/>
+          <w:lang w:eastAsia="es-ES"/>
+        </w:rPr>
+        <w:drawing>
+          <wp:inline distT="0" distB="0" distL="0" distR="0" wp14:anchorId="29B88D61" wp14:editId="0C3D8440">
+            <wp:extent cx="5400040" cy="1591293"/>
+            <wp:effectExtent l="0" t="0" r="0" b="9525"/>
+            <wp:docPr id="45" name="Imagen 45"/>
+            <wp:cNvGraphicFramePr>
+              <a:graphicFrameLocks xmlns:a="http://schemas.openxmlformats.org/drawingml/2006/main" noChangeAspect="1"/>
+            </wp:cNvGraphicFramePr>
+            <a:graphic xmlns:a="http://schemas.openxmlformats.org/drawingml/2006/main">
+              <a:graphicData uri="http://schemas.openxmlformats.org/drawingml/2006/picture">
+                <pic:pic xmlns:pic="http://schemas.openxmlformats.org/drawingml/2006/picture">
+                  <pic:nvPicPr>
+                    <pic:cNvPr id="1" name=""/>
+                    <pic:cNvPicPr/>
+                  </pic:nvPicPr>
+                  <pic:blipFill>
+                    <a:blip r:embed="rId49"/>
+                    <a:stretch>
+                      <a:fillRect/>
+                    </a:stretch>
+                  </pic:blipFill>
+                  <pic:spPr>
+                    <a:xfrm>
+                      <a:off x="0" y="0"/>
+                      <a:ext cx="5413952" cy="1595393"/>
+                    </a:xfrm>
+                    <a:prstGeom prst="rect">
+                      <a:avLst/>
+                    </a:prstGeom>
+                  </pic:spPr>
+                </pic:pic>
+              </a:graphicData>
+            </a:graphic>
+          </wp:inline>
+        </w:drawing>
+      </w:r>
+    </w:p>
+    <w:p/>
+    <w:p>
+      <w:pPr>
+        <w:pStyle w:val="Prrafodelista"/>
+        <w:numPr>
+          <w:ilvl w:val="1"/>
+          <w:numId w:val="3"/>
+        </w:numPr>
+      </w:pPr>
+      <w:r>
+        <w:t>Redundancia en diagramas E-R.</w:t>
+      </w:r>
+    </w:p>
+    <w:p/>
+    <w:p>
+      <w:r>
+        <w:rPr>
+          <w:u w:val="single"/>
+        </w:rPr>
+        <w:t>Redundancia</w:t>
+      </w:r>
+      <w:r>
+        <w:t>: reproducción, reiteración, insistencia, reincidencia, reanudación. En base de datos hace referencia al almacenamiento de los mismos datos varias veces en diferentes lugares.</w:t>
+      </w:r>
+    </w:p>
+    <w:p/>
+    <w:p>
+      <w:r>
+        <w:t>Puede provocar problemas como:</w:t>
+      </w:r>
+    </w:p>
+    <w:p>
+      <w:pPr>
+        <w:pStyle w:val="Prrafodelista"/>
+        <w:numPr>
+          <w:ilvl w:val="0"/>
+          <w:numId w:val="7"/>
+        </w:numPr>
+      </w:pPr>
+      <w:r>
+        <w:rPr>
+          <w:u w:val="single"/>
+        </w:rPr>
+        <w:t>Aumento</w:t>
+      </w:r>
+      <w:r>
+        <w:t xml:space="preserve"> </w:t>
+      </w:r>
+      <w:r>
+        <w:rPr>
+          <w:u w:val="single"/>
+        </w:rPr>
+        <w:t>de</w:t>
+      </w:r>
+      <w:r>
+        <w:t xml:space="preserve"> </w:t>
+      </w:r>
+      <w:r>
+        <w:rPr>
+          <w:u w:val="single"/>
+        </w:rPr>
+        <w:t>la</w:t>
+      </w:r>
+      <w:r>
+        <w:t xml:space="preserve"> </w:t>
+      </w:r>
+      <w:r>
+        <w:rPr>
+          <w:u w:val="single"/>
+        </w:rPr>
+        <w:t>carga</w:t>
+      </w:r>
+      <w:r>
+        <w:t xml:space="preserve"> </w:t>
+      </w:r>
+      <w:r>
+        <w:rPr>
+          <w:u w:val="single"/>
+        </w:rPr>
+        <w:t>de</w:t>
+      </w:r>
+      <w:r>
+        <w:t xml:space="preserve"> </w:t>
+      </w:r>
+      <w:r>
+        <w:rPr>
+          <w:u w:val="single"/>
+        </w:rPr>
+        <w:t>trabajo</w:t>
+      </w:r>
+      <w:r>
+        <w:t>: al estar almacenado un dato en varios lugares, las operaciones de grabación o actualización de datos necesitan realizarse en varias ocasiones.</w:t>
+      </w:r>
+    </w:p>
+    <w:p>
+      <w:pPr>
+        <w:pStyle w:val="Prrafodelista"/>
+        <w:numPr>
+          <w:ilvl w:val="0"/>
+          <w:numId w:val="7"/>
+        </w:numPr>
+      </w:pPr>
+      <w:r>
+        <w:rPr>
+          <w:u w:val="single"/>
+        </w:rPr>
+        <w:t>Gasto</w:t>
+      </w:r>
+      <w:r>
+        <w:t xml:space="preserve"> </w:t>
+      </w:r>
+      <w:r>
+        <w:rPr>
+          <w:u w:val="single"/>
+        </w:rPr>
+        <w:t>extra</w:t>
+      </w:r>
+      <w:r>
+        <w:t xml:space="preserve"> </w:t>
+      </w:r>
+      <w:r>
+        <w:rPr>
+          <w:u w:val="single"/>
+        </w:rPr>
+        <w:t>de</w:t>
+      </w:r>
+      <w:r>
+        <w:t xml:space="preserve"> </w:t>
+      </w:r>
+      <w:r>
+        <w:rPr>
+          <w:u w:val="single"/>
+        </w:rPr>
+        <w:t>espacio</w:t>
+      </w:r>
+      <w:r>
+        <w:t xml:space="preserve"> </w:t>
+      </w:r>
+      <w:r>
+        <w:rPr>
+          <w:u w:val="single"/>
+        </w:rPr>
+        <w:t>de</w:t>
+      </w:r>
+      <w:r>
+        <w:t xml:space="preserve"> </w:t>
+      </w:r>
+      <w:r>
+        <w:rPr>
+          <w:u w:val="single"/>
+        </w:rPr>
+        <w:t>almacenamiento</w:t>
+      </w:r>
+      <w:r>
+        <w:t>:</w:t>
+      </w:r>
+      <w:r>
+        <w:t xml:space="preserve"> ocupan un mayor espacio en disco, cuanto más grande sea la base de datos más patente será el problema.</w:t>
+      </w:r>
+    </w:p>
+    <w:p>
+      <w:pPr>
+        <w:pStyle w:val="Prrafodelista"/>
+        <w:numPr>
+          <w:ilvl w:val="0"/>
+          <w:numId w:val="7"/>
+        </w:numPr>
+      </w:pPr>
+      <w:r>
+        <w:rPr>
+          <w:u w:val="single"/>
+        </w:rPr>
+        <w:t>Inconsistencia</w:t>
+      </w:r>
+      <w:r>
+        <w:t>:</w:t>
+      </w:r>
+      <w:r>
+        <w:t xml:space="preserve"> cuando repetimos datos y estos no tienen los mismos valores, es decir, se ha actualizado su valor en un lugar y en otro no, por lo que no se sabe que dato es el correcto.</w:t>
+      </w:r>
+    </w:p>
+    <w:p/>
+    <w:p>
+      <w:r>
+        <w:t>Elementos que podrían presentar redundancia:</w:t>
+      </w:r>
+    </w:p>
+    <w:p>
+      <w:pPr>
+        <w:pStyle w:val="Prrafodelista"/>
+        <w:numPr>
+          <w:ilvl w:val="0"/>
+          <w:numId w:val="7"/>
+        </w:numPr>
+      </w:pPr>
+      <w:r>
+        <w:t>Atributos redundantes cuyo contenido se calcula en función de otros.</w:t>
+      </w:r>
+    </w:p>
+    <w:p>
+      <w:pPr>
+        <w:pStyle w:val="Prrafodelista"/>
+        <w:numPr>
+          <w:ilvl w:val="0"/>
+          <w:numId w:val="7"/>
+        </w:numPr>
+      </w:pPr>
+      <w:r>
+        <w:t xml:space="preserve">Varias entidades unidas circularmente o cíclica a través de varias relaciones, es lo que se conoce como </w:t>
+      </w:r>
+      <w:r>
+        <w:rPr>
+          <w:b/>
+        </w:rPr>
+        <w:t>un ciclo</w:t>
+      </w:r>
+      <w:r>
+        <w:t>.</w:t>
+      </w:r>
+      <w:r>
+        <w:t xml:space="preserve"> A tener en cuenta con los ciclos:</w:t>
+      </w:r>
+    </w:p>
+    <w:p>
+      <w:pPr>
+        <w:pStyle w:val="Prrafodelista"/>
+        <w:numPr>
+          <w:ilvl w:val="1"/>
+          <w:numId w:val="7"/>
+        </w:numPr>
+      </w:pPr>
+      <w:r>
+        <w:t>Que el significado de las relaciones que componen el ciclo sea el mismo.</w:t>
+      </w:r>
+    </w:p>
+    <w:p>
+      <w:pPr>
+        <w:pStyle w:val="Prrafodelista"/>
+        <w:numPr>
+          <w:ilvl w:val="1"/>
+          <w:numId w:val="7"/>
+        </w:numPr>
+      </w:pPr>
+      <w:r>
+        <w:t>Que, si eliminamos la relación redundante, el significado del resto de relaciones es el mismo.</w:t>
+      </w:r>
+    </w:p>
+    <w:p>
+      <w:pPr>
+        <w:pStyle w:val="Prrafodelista"/>
+        <w:numPr>
+          <w:ilvl w:val="1"/>
+          <w:numId w:val="7"/>
+        </w:numPr>
+      </w:pPr>
+      <w:r>
+        <w:t>Que, si la relación eliminada tenía atributos asociados, éstos puedan ser asignados a alguna entidad participante sin que se pierda su significado.</w:t>
+      </w:r>
+    </w:p>
+    <w:p/>
+    <w:p>
+      <w:r>
+        <w:t xml:space="preserve">Pero hay que tener en cuenta que </w:t>
+      </w:r>
+      <w:r>
+        <w:rPr>
+          <w:b/>
+        </w:rPr>
+        <w:t>NO</w:t>
+      </w:r>
+      <w:r>
+        <w:t xml:space="preserve"> siempre que exista </w:t>
+      </w:r>
+      <w:r>
+        <w:rPr>
+          <w:b/>
+        </w:rPr>
+        <w:t>un ciclo</w:t>
+      </w:r>
+      <w:r>
+        <w:t xml:space="preserve"> estaremos antes una redundancia.</w:t>
+      </w:r>
+    </w:p>
+    <w:p/>
+    <w:p>
+      <w:pPr>
+        <w:pStyle w:val="Prrafodelista"/>
+        <w:numPr>
+          <w:ilvl w:val="1"/>
+          <w:numId w:val="3"/>
+        </w:numPr>
+      </w:pPr>
+      <w:r>
+        <w:t>Propiedades deseables de un diagrama E-R.</w:t>
+      </w:r>
+    </w:p>
+    <w:p/>
+    <w:p>
+      <w:r>
+        <w:t>Estas características o propiedades deseables se desglosan en:</w:t>
+      </w:r>
+    </w:p>
+    <w:p/>
+    <w:p>
+      <w:r>
+        <w:rPr>
+          <w:u w:val="single"/>
+        </w:rPr>
+        <w:t>Completitud</w:t>
+      </w:r>
+      <w:r>
+        <w:t>: será completo si es posible verificar que cada uno de los requerimientos está representado en dicho diagrama y viceversa, cada representación del diagrama tiene su equivalente en los requerimientos.</w:t>
+      </w:r>
+    </w:p>
+    <w:p/>
+    <w:p>
+      <w:r>
+        <w:rPr>
+          <w:u w:val="single"/>
+        </w:rPr>
+        <w:t>Corrección</w:t>
+      </w:r>
+      <w:r>
+        <w:t>: será correcto si emplea de manera adecuada todos los elementos del modelo E-R.</w:t>
+      </w:r>
+    </w:p>
+    <w:p>
+      <w:pPr>
+        <w:pStyle w:val="Prrafodelista"/>
+        <w:numPr>
+          <w:ilvl w:val="0"/>
+          <w:numId w:val="7"/>
+        </w:numPr>
+      </w:pPr>
+      <w:r>
+        <w:t>Corrección sintáctica: se reproducirá cuando no se produzcan representaciones erróneas en el diagrama.</w:t>
+      </w:r>
+    </w:p>
+    <w:p>
+      <w:pPr>
+        <w:pStyle w:val="Prrafodelista"/>
+        <w:numPr>
+          <w:ilvl w:val="0"/>
+          <w:numId w:val="7"/>
+        </w:numPr>
+      </w:pPr>
+      <w:r>
+        <w:t>Corrección semántica: se producirá cuando las representaciones signifiquen exactamente lo que está estipulado e los requerimientos. Posibles errores semánticos:</w:t>
+      </w:r>
+    </w:p>
+    <w:p>
+      <w:pPr>
+        <w:pStyle w:val="Prrafodelista"/>
+        <w:numPr>
+          <w:ilvl w:val="1"/>
+          <w:numId w:val="7"/>
+        </w:numPr>
+      </w:pPr>
+      <w:r>
+        <w:t>La utilización de un atributo en lugar de una entidad.</w:t>
+      </w:r>
+    </w:p>
+    <w:p>
+      <w:pPr>
+        <w:pStyle w:val="Prrafodelista"/>
+        <w:numPr>
+          <w:ilvl w:val="1"/>
+          <w:numId w:val="7"/>
+        </w:numPr>
+      </w:pPr>
+      <w:r>
+        <w:t>El uso de una entidad en lugar de una relación.</w:t>
+      </w:r>
+    </w:p>
+    <w:p>
+      <w:pPr>
+        <w:pStyle w:val="Prrafodelista"/>
+        <w:numPr>
+          <w:ilvl w:val="1"/>
+          <w:numId w:val="7"/>
+        </w:numPr>
+      </w:pPr>
+      <w:r>
+        <w:t>Utilizar el mismo identificador para dos entidades o dos relaciones.</w:t>
+      </w:r>
+    </w:p>
+    <w:p>
+      <w:pPr>
+        <w:pStyle w:val="Prrafodelista"/>
+        <w:numPr>
+          <w:ilvl w:val="1"/>
+          <w:numId w:val="7"/>
+        </w:numPr>
+      </w:pPr>
+      <w:r>
+        <w:t>Indicar erróneamente alguna cardinalidad u omitirla.</w:t>
+      </w:r>
+    </w:p>
+    <w:p>
+      <w:pPr>
+        <w:pStyle w:val="Prrafodelista"/>
+        <w:numPr>
+          <w:ilvl w:val="0"/>
+          <w:numId w:val="7"/>
+        </w:numPr>
+      </w:pPr>
+      <w:proofErr w:type="spellStart"/>
+      <w:r>
+        <w:t>Minimalidad</w:t>
+      </w:r>
+      <w:proofErr w:type="spellEnd"/>
+      <w:r>
+        <w:t>: será mínimo si se puede verificar que, al eliminar algún concepto presente en el diagrama, se pierde información, si es redundante no será mínimo.</w:t>
+      </w:r>
+    </w:p>
+    <w:p>
+      <w:pPr>
+        <w:pStyle w:val="Prrafodelista"/>
+        <w:numPr>
+          <w:ilvl w:val="0"/>
+          <w:numId w:val="7"/>
+        </w:numPr>
+      </w:pPr>
+      <w:r>
+        <w:t xml:space="preserve">Sencillez: será sencillo si representa los </w:t>
+      </w:r>
+      <w:r>
+        <w:t>requerimientos de manera fácil de comprender, sin artificios complejos.</w:t>
+      </w:r>
+    </w:p>
+    <w:p>
+      <w:pPr>
+        <w:pStyle w:val="Prrafodelista"/>
+        <w:numPr>
+          <w:ilvl w:val="0"/>
+          <w:numId w:val="7"/>
+        </w:numPr>
+      </w:pPr>
+      <w:r>
+        <w:t>Legibilidad: será legible si puede interpretarse fácilmente, ésta propiedad tiene que ver mucho con aspectos estéticos del diagrama.</w:t>
+      </w:r>
+    </w:p>
+    <w:p>
+      <w:pPr>
+        <w:pStyle w:val="Prrafodelista"/>
+        <w:numPr>
+          <w:ilvl w:val="0"/>
+          <w:numId w:val="7"/>
+        </w:numPr>
+      </w:pPr>
+      <w:r>
+        <w:t>Escalabilidad: será escalable si es capaz de incorporar posibles cambios derivados de nuevos requerimientos.</w:t>
+      </w:r>
+    </w:p>
+    <w:p/>
+    <w:p>
+      <w:r>
+        <w:rPr>
+          <w:noProof/>
+          <w:lang w:eastAsia="es-ES"/>
+        </w:rPr>
+        <w:drawing>
+          <wp:inline distT="0" distB="0" distL="0" distR="0" wp14:anchorId="7DA79804" wp14:editId="19BAAFE7">
+            <wp:extent cx="5400040" cy="1531917"/>
+            <wp:effectExtent l="0" t="0" r="0" b="0"/>
+            <wp:docPr id="46" name="Imagen 46"/>
+            <wp:cNvGraphicFramePr>
+              <a:graphicFrameLocks xmlns:a="http://schemas.openxmlformats.org/drawingml/2006/main" noChangeAspect="1"/>
+            </wp:cNvGraphicFramePr>
+            <a:graphic xmlns:a="http://schemas.openxmlformats.org/drawingml/2006/main">
+              <a:graphicData uri="http://schemas.openxmlformats.org/drawingml/2006/picture">
+                <pic:pic xmlns:pic="http://schemas.openxmlformats.org/drawingml/2006/picture">
+                  <pic:nvPicPr>
+                    <pic:cNvPr id="1" name=""/>
+                    <pic:cNvPicPr/>
+                  </pic:nvPicPr>
+                  <pic:blipFill>
+                    <a:blip r:embed="rId50"/>
+                    <a:stretch>
+                      <a:fillRect/>
+                    </a:stretch>
+                  </pic:blipFill>
+                  <pic:spPr>
+                    <a:xfrm>
+                      <a:off x="0" y="0"/>
+                      <a:ext cx="5418934" cy="1537277"/>
+                    </a:xfrm>
+                    <a:prstGeom prst="rect">
+                      <a:avLst/>
+                    </a:prstGeom>
+                  </pic:spPr>
+                </pic:pic>
+              </a:graphicData>
+            </a:graphic>
+          </wp:inline>
+        </w:drawing>
+      </w:r>
+    </w:p>
+    <w:p/>
+    <w:p/>
+    <w:p>
+      <w:pPr>
+        <w:pStyle w:val="Prrafodelista"/>
+        <w:numPr>
+          <w:ilvl w:val="0"/>
+          <w:numId w:val="3"/>
+        </w:numPr>
+      </w:pPr>
+      <w:r>
+        <w:t>Paso del diagrama E-R al modelo relacional.</w:t>
+      </w:r>
+    </w:p>
+    <w:p/>
+    <w:p>
+      <w:r>
+        <w:t>T</w:t>
+      </w:r>
+      <w:r>
+        <w:t>omando como referencia el esquema modificado/simplificado, se realizará el paso de éste al modelo de datos relacional. Esta transformación requerirá de la aplicación de determinadas reglas y condiciones que garanticen la equivalencia entre el esquema conceptual y el esquema lógico.</w:t>
+      </w:r>
+    </w:p>
+    <w:p/>
+    <w:p>
+      <w:r>
+        <w:t>Como paso posterior, sobre la información del esquema lógico obtenido, será necesario llevar a cabo un proceso que permitirá diseñar de forma correcta la estructura lógica de los datos. Este proceso recibe el nombre de normalización, que se conforma como un conjunto de técnicas que permiten validar esquemas lógicos basados en el modelo relacional.</w:t>
+      </w:r>
+    </w:p>
+    <w:p/>
+    <w:p/>
+    <w:p>
+      <w:r>
+        <w:t>Resumiendo, un poco, simplificaremos nuestro diagrama E/R, lo transformaremos al modelo relacional, aplicaremos normalización y obtendremos lo que se conoce en el argot como el paso a tablas del esquema conceptual o, lo que es lo mismo, el esquema lógico. Desde ese momento, basándonos en este esquema, podremos llevarnos nuestra base de datos a cualquier SGBD basado en el modelo relacional e implementarla físicamente.</w:t>
+      </w:r>
+    </w:p>
+    <w:p/>
+    <w:p>
+      <w:pPr>
+        <w:pStyle w:val="Prrafodelista"/>
+        <w:numPr>
+          <w:ilvl w:val="1"/>
+          <w:numId w:val="3"/>
+        </w:numPr>
+      </w:pPr>
+      <w:r>
+        <w:t>Simplificación previa de diagramas.</w:t>
+      </w:r>
+    </w:p>
+    <w:p/>
+    <w:p>
+      <w:r>
+        <w:t>Existe un conjunto de procedimientos y normas que es necesario aplicar a nuestros diagramas E-R para que su transformación al modelo lógico basado en el modelo relacional, sea correcta y casi automática.</w:t>
+      </w:r>
+    </w:p>
+    <w:p/>
+    <w:p>
+      <w:pPr>
+        <w:pStyle w:val="Prrafodelista"/>
+        <w:numPr>
+          <w:ilvl w:val="0"/>
+          <w:numId w:val="7"/>
+        </w:numPr>
+      </w:pPr>
+      <w:r>
+        <w:t>Transformación de relaciones n-arias en binarias.</w:t>
+      </w:r>
+    </w:p>
+    <w:p>
+      <w:pPr>
+        <w:pStyle w:val="Prrafodelista"/>
+        <w:numPr>
+          <w:ilvl w:val="0"/>
+          <w:numId w:val="7"/>
+        </w:numPr>
+      </w:pPr>
+      <w:r>
+        <w:t>Eliminación de relaciones cíclicas.</w:t>
+      </w:r>
+    </w:p>
+    <w:p>
+      <w:pPr>
+        <w:pStyle w:val="Prrafodelista"/>
+        <w:numPr>
+          <w:ilvl w:val="0"/>
+          <w:numId w:val="7"/>
+        </w:numPr>
+      </w:pPr>
+      <w:r>
+        <w:t>Reducción a relaciones jerárquicas (uno a muchos).</w:t>
+      </w:r>
+    </w:p>
+    <w:p>
+      <w:pPr>
+        <w:pStyle w:val="Prrafodelista"/>
+        <w:numPr>
+          <w:ilvl w:val="0"/>
+          <w:numId w:val="7"/>
+        </w:numPr>
+      </w:pPr>
+      <w:r>
+        <w:t>Conversión de entidades débiles en fuertes.</w:t>
+      </w:r>
+    </w:p>
+    <w:p/>
+    <w:p>
+      <w:r>
+        <w:t>Veamos detalladamente cómo llevar a cabo las transformaciones:</w:t>
+      </w:r>
+    </w:p>
+    <w:p/>
+    <w:p>
+      <w:r>
+        <w:rPr>
+          <w:u w:val="single"/>
+        </w:rPr>
+        <w:t>Transformación</w:t>
+      </w:r>
+      <w:r>
+        <w:t xml:space="preserve"> </w:t>
+      </w:r>
+      <w:r>
+        <w:rPr>
+          <w:u w:val="single"/>
+        </w:rPr>
+        <w:t>de</w:t>
+      </w:r>
+      <w:r>
+        <w:t xml:space="preserve"> </w:t>
+      </w:r>
+      <w:r>
+        <w:rPr>
+          <w:u w:val="single"/>
+        </w:rPr>
+        <w:t>atributos</w:t>
+      </w:r>
+      <w:r>
+        <w:t xml:space="preserve"> </w:t>
+      </w:r>
+      <w:r>
+        <w:rPr>
+          <w:u w:val="single"/>
+        </w:rPr>
+        <w:t>compuestos</w:t>
+      </w:r>
+      <w:r>
+        <w:t>: los atributos compuestos de una entidad han de ser descompuestos en los atributos simples por los que están formados.</w:t>
+      </w:r>
+    </w:p>
+    <w:p/>
+    <w:p>
+      <w:r>
+        <w:rPr>
+          <w:u w:val="single"/>
+        </w:rPr>
+        <w:t>Transformación</w:t>
+      </w:r>
+      <w:r>
+        <w:t xml:space="preserve"> </w:t>
+      </w:r>
+      <w:r>
+        <w:rPr>
+          <w:u w:val="single"/>
+        </w:rPr>
+        <w:t>de</w:t>
+      </w:r>
+      <w:r>
+        <w:t xml:space="preserve"> </w:t>
+      </w:r>
+      <w:r>
+        <w:rPr>
+          <w:u w:val="single"/>
+        </w:rPr>
+        <w:t>atributos</w:t>
+      </w:r>
+      <w:r>
+        <w:t xml:space="preserve"> </w:t>
+      </w:r>
+      <w:r>
+        <w:rPr>
+          <w:u w:val="single"/>
+        </w:rPr>
+        <w:t>multievaluados</w:t>
+      </w:r>
+      <w:r>
+        <w:t xml:space="preserve">: </w:t>
+      </w:r>
+      <w:r>
+        <w:t>este se ha de convertir en una entidad relacionada con la entidad de la que procede. Para esta nueva entidad se elegirá un nombre adecuado y tendrá un único atributo (el correspondiente al atributo múltiple). Ha de evaluarse las claves primarias.</w:t>
+      </w:r>
+    </w:p>
+    <w:p/>
+    <w:p>
+      <w:r>
+        <w:rPr>
+          <w:u w:val="single"/>
+        </w:rPr>
+        <w:t>Transformación</w:t>
+      </w:r>
+      <w:r>
+        <w:t xml:space="preserve"> </w:t>
+      </w:r>
+      <w:r>
+        <w:rPr>
+          <w:u w:val="single"/>
+        </w:rPr>
+        <w:t>a</w:t>
+      </w:r>
+      <w:r>
+        <w:t xml:space="preserve"> </w:t>
+      </w:r>
+      <w:r>
+        <w:rPr>
+          <w:u w:val="single"/>
+        </w:rPr>
+        <w:t>relaciones</w:t>
+      </w:r>
+      <w:r>
+        <w:t xml:space="preserve"> </w:t>
+      </w:r>
+      <w:r>
+        <w:rPr>
+          <w:u w:val="single"/>
+        </w:rPr>
+        <w:t>jerárquicas</w:t>
+      </w:r>
+      <w:r>
+        <w:t>: se transforma las relaciones con cardinalidad muchos a muchos (M a N) en las relaciones con cardinalidad uno a muchos (1 a N). Si existes un atributo asociado a la relación n-aria, quedaría asociado a la nueva entidad que se crea.</w:t>
+      </w:r>
+    </w:p>
+    <w:p/>
+    <w:p>
+      <w:r>
+        <w:rPr>
+          <w:u w:val="single"/>
+        </w:rPr>
+        <w:t>Tran</w:t>
+      </w:r>
+      <w:r>
+        <w:rPr>
+          <w:u w:val="single"/>
+        </w:rPr>
+        <w:t>s</w:t>
+      </w:r>
+      <w:r>
+        <w:rPr>
+          <w:u w:val="single"/>
+        </w:rPr>
+        <w:t>formación</w:t>
+      </w:r>
+      <w:r>
+        <w:t xml:space="preserve"> </w:t>
+      </w:r>
+      <w:r>
+        <w:rPr>
+          <w:u w:val="single"/>
+        </w:rPr>
+        <w:t>de</w:t>
+      </w:r>
+      <w:r>
+        <w:t xml:space="preserve"> </w:t>
+      </w:r>
+      <w:r>
+        <w:rPr>
+          <w:u w:val="single"/>
+        </w:rPr>
+        <w:t>relaciones</w:t>
+      </w:r>
+      <w:r>
+        <w:t xml:space="preserve"> </w:t>
+      </w:r>
+      <w:r>
+        <w:rPr>
+          <w:u w:val="single"/>
+        </w:rPr>
+        <w:t>cíclicas</w:t>
+      </w:r>
+      <w:r>
+        <w:t>:</w:t>
+      </w:r>
+      <w:r>
+        <w:t xml:space="preserve"> se crea una nueva entidad cuya clave estará formada por dos atributos, que contendrán las claves de las ocurrencias relacionadas. Entre ambas entidades se establecen dos relaciones, cuya cardinalidad dependerá de la cardinalidad que tuviera la relación cíclica en un principio.</w:t>
+      </w:r>
+    </w:p>
+    <w:p/>
+    <w:p>
+      <w:r>
+        <w:rPr>
+          <w:u w:val="single"/>
+        </w:rPr>
+        <w:t>Transformación</w:t>
+      </w:r>
+      <w:r>
+        <w:t xml:space="preserve"> </w:t>
+      </w:r>
+      <w:r>
+        <w:rPr>
+          <w:u w:val="single"/>
+        </w:rPr>
+        <w:t>de</w:t>
+      </w:r>
+      <w:r>
+        <w:t xml:space="preserve"> </w:t>
+      </w:r>
+      <w:r>
+        <w:rPr>
+          <w:u w:val="single"/>
+        </w:rPr>
+        <w:t>relaciones</w:t>
+      </w:r>
+      <w:r>
+        <w:t xml:space="preserve"> </w:t>
+      </w:r>
+      <w:r>
+        <w:rPr>
+          <w:u w:val="single"/>
+        </w:rPr>
+        <w:t>ternarias</w:t>
+      </w:r>
+      <w:r>
+        <w:t xml:space="preserve">: </w:t>
+      </w:r>
+      <w:r>
+        <w:t xml:space="preserve">El tratamiento de las relaciones ternarias es similar al realizado para atributos asociados a relaciones, ya que una relación ternaria puede considerarse como una relación binaria a </w:t>
+      </w:r>
+      <w:proofErr w:type="spellStart"/>
+      <w:r>
+        <w:t>a</w:t>
+      </w:r>
+      <w:proofErr w:type="spellEnd"/>
+      <w:r>
+        <w:t xml:space="preserve"> la que se le asocia una entidad. Por consiguiente, si en lugar de ser un conjunto de atributos los asociados a la relación es una entidad, se asociaría ésta mediante una nueva relación a la entidad resultante de eliminar la relación binaria.</w:t>
+      </w:r>
+    </w:p>
+    <w:p/>
+    <w:p>
+      <w:pPr>
+        <w:tabs>
+          <w:tab w:val="left" w:pos="5498"/>
+        </w:tabs>
+      </w:pPr>
+      <w:r>
+        <w:rPr>
+          <w:u w:val="single"/>
+        </w:rPr>
+        <w:t>Transformación</w:t>
+      </w:r>
+      <w:r>
+        <w:t xml:space="preserve"> </w:t>
+      </w:r>
+      <w:r>
+        <w:rPr>
+          <w:u w:val="single"/>
+        </w:rPr>
+        <w:t>de</w:t>
+      </w:r>
+      <w:r>
+        <w:t xml:space="preserve"> </w:t>
+      </w:r>
+      <w:r>
+        <w:rPr>
+          <w:u w:val="single"/>
+        </w:rPr>
+        <w:t>entidades</w:t>
+      </w:r>
+      <w:r>
+        <w:t xml:space="preserve"> </w:t>
+      </w:r>
+      <w:r>
+        <w:rPr>
+          <w:u w:val="single"/>
+        </w:rPr>
+        <w:t>débiles</w:t>
+      </w:r>
+      <w:r>
+        <w:t xml:space="preserve"> </w:t>
+      </w:r>
+      <w:r>
+        <w:rPr>
+          <w:u w:val="single"/>
+        </w:rPr>
+        <w:t>en</w:t>
+      </w:r>
+      <w:r>
+        <w:t xml:space="preserve"> </w:t>
+      </w:r>
+      <w:r>
+        <w:rPr>
+          <w:u w:val="single"/>
+        </w:rPr>
+        <w:t>fuerte</w:t>
+      </w:r>
+      <w:r>
+        <w:t xml:space="preserve">: </w:t>
+      </w:r>
+      <w:r>
+        <w:t xml:space="preserve">Para esta transformación sólo es necesario añadir a la entidad débil los atributos clave de la entidad que hace </w:t>
+      </w:r>
+      <w:r>
+        <w:lastRenderedPageBreak/>
+        <w:t>posible la identificación de las ocurrencias. La clave de esta nueva entidad fuerte estará formada por los atributos clave de la que fuera entidad débil más los atributos adicionales.</w:t>
+      </w:r>
+    </w:p>
+    <w:p>
+      <w:pPr>
+        <w:tabs>
+          <w:tab w:val="left" w:pos="5498"/>
+        </w:tabs>
+      </w:pPr>
+    </w:p>
+    <w:p>
+      <w:pPr>
+        <w:tabs>
+          <w:tab w:val="left" w:pos="5498"/>
+        </w:tabs>
+      </w:pPr>
+      <w:r>
+        <w:rPr>
+          <w:noProof/>
+          <w:lang w:eastAsia="es-ES"/>
+        </w:rPr>
+        <w:drawing>
+          <wp:inline distT="0" distB="0" distL="0" distR="0" wp14:anchorId="1F3896AE" wp14:editId="765E1BEF">
+            <wp:extent cx="5400040" cy="2101932"/>
+            <wp:effectExtent l="0" t="0" r="0" b="0"/>
+            <wp:docPr id="47" name="Imagen 47"/>
+            <wp:cNvGraphicFramePr>
+              <a:graphicFrameLocks xmlns:a="http://schemas.openxmlformats.org/drawingml/2006/main" noChangeAspect="1"/>
+            </wp:cNvGraphicFramePr>
+            <a:graphic xmlns:a="http://schemas.openxmlformats.org/drawingml/2006/main">
+              <a:graphicData uri="http://schemas.openxmlformats.org/drawingml/2006/picture">
+                <pic:pic xmlns:pic="http://schemas.openxmlformats.org/drawingml/2006/picture">
+                  <pic:nvPicPr>
+                    <pic:cNvPr id="1" name=""/>
+                    <pic:cNvPicPr/>
+                  </pic:nvPicPr>
+                  <pic:blipFill>
+                    <a:blip r:embed="rId51"/>
+                    <a:stretch>
+                      <a:fillRect/>
+                    </a:stretch>
+                  </pic:blipFill>
+                  <pic:spPr>
+                    <a:xfrm>
+                      <a:off x="0" y="0"/>
+                      <a:ext cx="5406969" cy="2104629"/>
+                    </a:xfrm>
+                    <a:prstGeom prst="rect">
+                      <a:avLst/>
+                    </a:prstGeom>
+                  </pic:spPr>
+                </pic:pic>
+              </a:graphicData>
+            </a:graphic>
+          </wp:inline>
+        </w:drawing>
+      </w:r>
+    </w:p>
+    <w:p>
+      <w:pPr>
+        <w:tabs>
+          <w:tab w:val="left" w:pos="5498"/>
+        </w:tabs>
+      </w:pPr>
+    </w:p>
+    <w:p>
+      <w:pPr>
+        <w:tabs>
+          <w:tab w:val="left" w:pos="5498"/>
+        </w:tabs>
+      </w:pPr>
+    </w:p>
+    <w:p>
+      <w:pPr>
+        <w:pStyle w:val="Prrafodelista"/>
+        <w:numPr>
+          <w:ilvl w:val="0"/>
+          <w:numId w:val="3"/>
+        </w:numPr>
+        <w:tabs>
+          <w:tab w:val="left" w:pos="5498"/>
+        </w:tabs>
+      </w:pPr>
+      <w:r>
+        <w:t>Paso del diagrama E-R al Modelo Relacional.</w:t>
+      </w:r>
+    </w:p>
+    <w:p>
+      <w:pPr>
+        <w:tabs>
+          <w:tab w:val="left" w:pos="5498"/>
+        </w:tabs>
+      </w:pPr>
+    </w:p>
+    <w:p>
+      <w:pPr>
+        <w:tabs>
+          <w:tab w:val="left" w:pos="5498"/>
+        </w:tabs>
+      </w:pPr>
+      <w:r>
+        <w:t>Si se ha llevado a cabo el proceso preparatorio de nuestro esquema conceptual o diagrama E/R, según se ha indicado en epígrafes anteriores, dispondremos de un Esquema Conceptual Modificado (ECM) en el que sólo existirán exclusivamente entidades fuertes con sus atributos y relaciones jerárquicas (1 a N). Pues bien, la aplicación del modelo de datos Relacional es automática, para ello se deben tener en cuenta las siguientes cuestiones:</w:t>
+      </w:r>
+    </w:p>
+    <w:p>
+      <w:pPr>
+        <w:tabs>
+          <w:tab w:val="left" w:pos="5498"/>
+        </w:tabs>
+      </w:pPr>
+    </w:p>
+    <w:p>
+      <w:pPr>
+        <w:pStyle w:val="Prrafodelista"/>
+        <w:numPr>
+          <w:ilvl w:val="0"/>
+          <w:numId w:val="7"/>
+        </w:numPr>
+        <w:tabs>
+          <w:tab w:val="left" w:pos="5498"/>
+        </w:tabs>
+      </w:pPr>
+      <w:r>
+        <w:t>Toda entidad se transforma en una tabla.</w:t>
+      </w:r>
+    </w:p>
+    <w:p>
+      <w:pPr>
+        <w:pStyle w:val="Prrafodelista"/>
+        <w:numPr>
+          <w:ilvl w:val="0"/>
+          <w:numId w:val="7"/>
+        </w:numPr>
+        <w:tabs>
+          <w:tab w:val="left" w:pos="5498"/>
+        </w:tabs>
+      </w:pPr>
+      <w:r>
+        <w:t>Todo atributo se transforma en columnas dentro de una tabla.</w:t>
+      </w:r>
+    </w:p>
+    <w:p>
+      <w:pPr>
+        <w:pStyle w:val="Prrafodelista"/>
+        <w:numPr>
+          <w:ilvl w:val="0"/>
+          <w:numId w:val="7"/>
+        </w:numPr>
+        <w:tabs>
+          <w:tab w:val="left" w:pos="5498"/>
+        </w:tabs>
+      </w:pPr>
+      <w:r>
+        <w:t>El atributo clave de la entidad se convierte en clave primaria de la tabla y se representará subrayado en la tabla.</w:t>
+      </w:r>
+    </w:p>
+    <w:p>
+      <w:pPr>
+        <w:pStyle w:val="Prrafodelista"/>
+        <w:numPr>
+          <w:ilvl w:val="0"/>
+          <w:numId w:val="7"/>
+        </w:numPr>
+        <w:tabs>
+          <w:tab w:val="left" w:pos="5498"/>
+        </w:tabs>
+      </w:pPr>
+      <w:r>
+        <w:t>Cada entidad débil generará una tabla que incluirá todos sus atributos, añadiéndose a ésta los atributos que son clave primaria de la entidad fuerte con la que esté relacionada. Estos atributos añadidos se constituyen como clave foránea que referencia a la entidad fuere. Seguidamente, se escogerá una clave primaria para la tabla creada.</w:t>
+      </w:r>
+    </w:p>
+    <w:p>
+      <w:pPr>
+        <w:pStyle w:val="Prrafodelista"/>
+        <w:numPr>
+          <w:ilvl w:val="0"/>
+          <w:numId w:val="7"/>
+        </w:numPr>
+        <w:tabs>
+          <w:tab w:val="left" w:pos="5498"/>
+        </w:tabs>
+      </w:pPr>
+      <w:r>
+        <w:t>Las relaciones uno a uno podrán generar una nueva tabla p propagar la clave en función de la cardinalidad de las entidades.</w:t>
+      </w:r>
+    </w:p>
+    <w:p>
+      <w:pPr>
+        <w:pStyle w:val="Prrafodelista"/>
+        <w:numPr>
+          <w:ilvl w:val="0"/>
+          <w:numId w:val="7"/>
+        </w:numPr>
+        <w:tabs>
+          <w:tab w:val="left" w:pos="5498"/>
+        </w:tabs>
+      </w:pPr>
+      <w:r>
+        <w:t>Las relaciones uno a muchos podrán generar una nueva tabla o propagar la clave.</w:t>
+      </w:r>
+    </w:p>
+    <w:p>
+      <w:pPr>
+        <w:pStyle w:val="Prrafodelista"/>
+        <w:numPr>
+          <w:ilvl w:val="0"/>
+          <w:numId w:val="7"/>
+        </w:numPr>
+        <w:tabs>
+          <w:tab w:val="left" w:pos="5498"/>
+        </w:tabs>
+      </w:pPr>
+      <w:r>
+        <w:t>Las relaciones reflexivas o cíclicas podrán generar una o varias tablas en función de la cardinalidad de la relación.</w:t>
+      </w:r>
+    </w:p>
+    <w:p>
+      <w:pPr>
+        <w:pStyle w:val="Prrafodelista"/>
+        <w:numPr>
+          <w:ilvl w:val="0"/>
+          <w:numId w:val="7"/>
+        </w:numPr>
+        <w:tabs>
+          <w:tab w:val="left" w:pos="5498"/>
+        </w:tabs>
+      </w:pPr>
+      <w:r>
+        <w:t>Las jerarquías generarán la reunión, eliminación o creación de relaciones 1 a 1.</w:t>
+      </w:r>
+    </w:p>
+    <w:p>
+      <w:pPr>
+        <w:pStyle w:val="Prrafodelista"/>
+        <w:numPr>
+          <w:ilvl w:val="0"/>
+          <w:numId w:val="7"/>
+        </w:numPr>
+        <w:tabs>
+          <w:tab w:val="left" w:pos="5498"/>
+        </w:tabs>
+      </w:pPr>
+      <w:r>
+        <w:t>Las relaciones muchos a muchos se transforman en una tabla que tendrá como clave primaria las claves primarias de las entidades que asocia.</w:t>
+      </w:r>
+    </w:p>
+    <w:p>
+      <w:pPr>
+        <w:tabs>
+          <w:tab w:val="left" w:pos="5498"/>
+        </w:tabs>
+      </w:pPr>
+    </w:p>
+    <w:p>
+      <w:pPr>
+        <w:tabs>
+          <w:tab w:val="left" w:pos="5498"/>
+        </w:tabs>
+      </w:pPr>
+      <w:r>
+        <w:t xml:space="preserve">No obstante, si en el proceso de generación del diagrama E/R o esquema conceptual hemos aplicado correctamente las reglas de simplificación de diagramas, nuestro Esquema Conceptual Modificado nos permitirá el paso a </w:t>
+      </w:r>
+      <w:r>
+        <w:lastRenderedPageBreak/>
+        <w:t>tablas teniendo en cuenta sólo las transformaciones asociadas a entidades, relaciones 1 a N, 1 a 1 y Jerarquías.</w:t>
+      </w:r>
+    </w:p>
+    <w:p>
+      <w:pPr>
+        <w:tabs>
+          <w:tab w:val="left" w:pos="5498"/>
+        </w:tabs>
+      </w:pPr>
+    </w:p>
+    <w:p>
+      <w:pPr>
+        <w:tabs>
+          <w:tab w:val="left" w:pos="5498"/>
+        </w:tabs>
+      </w:pPr>
+    </w:p>
+    <w:p>
+      <w:pPr>
+        <w:tabs>
+          <w:tab w:val="left" w:pos="5498"/>
+        </w:tabs>
+      </w:pPr>
+    </w:p>
+    <w:p>
+      <w:pPr>
+        <w:tabs>
+          <w:tab w:val="left" w:pos="5498"/>
+        </w:tabs>
+      </w:pPr>
+      <w:r>
+        <w:t>El paso a tablas de dicho esquema sería el siguiente:</w:t>
+      </w:r>
+    </w:p>
+    <w:p>
+      <w:pPr>
+        <w:tabs>
+          <w:tab w:val="left" w:pos="5498"/>
+        </w:tabs>
+      </w:pPr>
+    </w:p>
+    <w:p>
+      <w:pPr>
+        <w:tabs>
+          <w:tab w:val="left" w:pos="5498"/>
+        </w:tabs>
+      </w:pPr>
+      <w:r>
+        <w:t xml:space="preserve"> </w:t>
+      </w:r>
+    </w:p>
+    <w:p>
+      <w:pPr>
+        <w:tabs>
+          <w:tab w:val="left" w:pos="5498"/>
+        </w:tabs>
+      </w:pPr>
+    </w:p>
+    <w:p>
+      <w:pPr>
+        <w:tabs>
+          <w:tab w:val="left" w:pos="5498"/>
+        </w:tabs>
+      </w:pPr>
+      <w:r>
+        <w:rPr>
+          <w:noProof/>
+          <w:lang w:eastAsia="es-ES"/>
+        </w:rPr>
+        <w:drawing>
+          <wp:anchor distT="0" distB="0" distL="114300" distR="114300" simplePos="0" relativeHeight="251683840" behindDoc="0" locked="0" layoutInCell="1" allowOverlap="1" wp14:anchorId="6D2CED86" wp14:editId="6FA1317A">
+            <wp:simplePos x="0" y="0"/>
+            <wp:positionH relativeFrom="margin">
+              <wp:align>right</wp:align>
+            </wp:positionH>
+            <wp:positionV relativeFrom="paragraph">
+              <wp:posOffset>83185</wp:posOffset>
+            </wp:positionV>
+            <wp:extent cx="2303780" cy="2279650"/>
+            <wp:effectExtent l="0" t="0" r="1270" b="6350"/>
+            <wp:wrapSquare wrapText="bothSides"/>
+            <wp:docPr id="48" name="Imagen 48"/>
+            <wp:cNvGraphicFramePr>
+              <a:graphicFrameLocks xmlns:a="http://schemas.openxmlformats.org/drawingml/2006/main" noChangeAspect="1"/>
+            </wp:cNvGraphicFramePr>
+            <a:graphic xmlns:a="http://schemas.openxmlformats.org/drawingml/2006/main">
+              <a:graphicData uri="http://schemas.openxmlformats.org/drawingml/2006/picture">
+                <pic:pic xmlns:pic="http://schemas.openxmlformats.org/drawingml/2006/picture">
+                  <pic:nvPicPr>
+                    <pic:cNvPr id="1" name=""/>
+                    <pic:cNvPicPr/>
+                  </pic:nvPicPr>
+                  <pic:blipFill>
+                    <a:blip r:embed="rId52" cstate="print">
+                      <a:extLst>
+                        <a:ext uri="{28A0092B-C50C-407E-A947-70E740481C1C}">
+                          <a14:useLocalDpi xmlns:a14="http://schemas.microsoft.com/office/drawing/2010/main" val="0"/>
+                        </a:ext>
+                      </a:extLst>
+                    </a:blip>
+                    <a:stretch>
+                      <a:fillRect/>
+                    </a:stretch>
+                  </pic:blipFill>
+                  <pic:spPr>
+                    <a:xfrm>
+                      <a:off x="0" y="0"/>
+                      <a:ext cx="2303780" cy="2279650"/>
+                    </a:xfrm>
+                    <a:prstGeom prst="rect">
+                      <a:avLst/>
+                    </a:prstGeom>
+                  </pic:spPr>
+                </pic:pic>
+              </a:graphicData>
+            </a:graphic>
+            <wp14:sizeRelH relativeFrom="page">
+              <wp14:pctWidth>0</wp14:pctWidth>
+            </wp14:sizeRelH>
+            <wp14:sizeRelV relativeFrom="page">
+              <wp14:pctHeight>0</wp14:pctHeight>
+            </wp14:sizeRelV>
+          </wp:anchor>
+        </w:drawing>
+      </w:r>
+      <w:r>
+        <w:t>EMPRESA (</w:t>
+      </w:r>
+      <w:proofErr w:type="spellStart"/>
+      <w:r>
+        <w:t>Código_empresa</w:t>
+      </w:r>
+      <w:proofErr w:type="spellEnd"/>
+      <w:r>
+        <w:t xml:space="preserve">, </w:t>
+      </w:r>
+      <w:proofErr w:type="spellStart"/>
+      <w:r>
+        <w:t>razón_social</w:t>
+      </w:r>
+      <w:proofErr w:type="spellEnd"/>
+      <w:r>
+        <w:t xml:space="preserve">, domicilio, </w:t>
+      </w:r>
+      <w:proofErr w:type="spellStart"/>
+      <w:r>
+        <w:t>Nº_Trabajadores</w:t>
+      </w:r>
+      <w:proofErr w:type="spellEnd"/>
+      <w:r>
+        <w:t>)</w:t>
+      </w:r>
+    </w:p>
+    <w:p>
+      <w:pPr>
+        <w:tabs>
+          <w:tab w:val="left" w:pos="5498"/>
+        </w:tabs>
+      </w:pPr>
+      <w:r>
+        <w:t>TRABAJADOR</w:t>
+      </w:r>
+      <w:r>
+        <w:t xml:space="preserve"> </w:t>
+      </w:r>
+      <w:r>
+        <w:t>(DNI, Nombre</w:t>
+      </w:r>
+      <w:r>
+        <w:t xml:space="preserve">, Apellido1, Apellido2, </w:t>
+      </w:r>
+      <w:proofErr w:type="spellStart"/>
+      <w:r>
+        <w:t>Num_SS</w:t>
+      </w:r>
+      <w:proofErr w:type="spellEnd"/>
+      <w:r>
+        <w:t>)</w:t>
+      </w:r>
+    </w:p>
+    <w:p>
+      <w:pPr>
+        <w:tabs>
+          <w:tab w:val="left" w:pos="5498"/>
+        </w:tabs>
+      </w:pPr>
+    </w:p>
+    <w:p>
+      <w:pPr>
+        <w:tabs>
+          <w:tab w:val="left" w:pos="5498"/>
+        </w:tabs>
+      </w:pPr>
+      <w:r>
+        <w:t>Para materializar la relación de uno a muchos LABORAL, se incluye una clave foránea en la entidad TRABAJADOR, que referencia a la entidad EMPRESA, quedando:</w:t>
+      </w:r>
+    </w:p>
+    <w:p>
+      <w:pPr>
+        <w:tabs>
+          <w:tab w:val="left" w:pos="5498"/>
+        </w:tabs>
+      </w:pPr>
+    </w:p>
+    <w:p>
+      <w:pPr>
+        <w:tabs>
+          <w:tab w:val="left" w:pos="5498"/>
+        </w:tabs>
+      </w:pPr>
+      <w:r>
+        <w:t>EMPRESA (</w:t>
+      </w:r>
+      <w:proofErr w:type="spellStart"/>
+      <w:r>
+        <w:t>Código_empresa</w:t>
+      </w:r>
+      <w:proofErr w:type="spellEnd"/>
+      <w:r>
+        <w:t xml:space="preserve">, </w:t>
+      </w:r>
+      <w:proofErr w:type="spellStart"/>
+      <w:r>
+        <w:t>razón_social</w:t>
+      </w:r>
+      <w:proofErr w:type="spellEnd"/>
+      <w:r>
+        <w:t xml:space="preserve">, domicilio, </w:t>
+      </w:r>
+      <w:proofErr w:type="spellStart"/>
+      <w:r>
+        <w:t>Nº_Trabajadores</w:t>
+      </w:r>
+      <w:proofErr w:type="spellEnd"/>
+      <w:r>
+        <w:t>)</w:t>
+      </w:r>
+    </w:p>
+    <w:p>
+      <w:pPr>
+        <w:tabs>
+          <w:tab w:val="left" w:pos="5498"/>
+        </w:tabs>
+      </w:pPr>
+      <w:r>
+        <w:t>TRABAJADOR</w:t>
+      </w:r>
+      <w:r>
+        <w:t xml:space="preserve"> </w:t>
+      </w:r>
+      <w:r>
+        <w:t xml:space="preserve">(DNI, Nombre, Apellido1, Apellido2, </w:t>
+      </w:r>
+      <w:proofErr w:type="spellStart"/>
+      <w:r>
+        <w:t>Num_SS</w:t>
+      </w:r>
+      <w:proofErr w:type="spellEnd"/>
+      <w:r>
+        <w:t xml:space="preserve">, </w:t>
+      </w:r>
+      <w:proofErr w:type="spellStart"/>
+      <w:r>
+        <w:t>Código_empresa</w:t>
+      </w:r>
+      <w:proofErr w:type="spellEnd"/>
+      <w:r>
+        <w:t>)</w:t>
+      </w:r>
+    </w:p>
+    <w:p>
+      <w:pPr>
+        <w:tabs>
+          <w:tab w:val="left" w:pos="5498"/>
+        </w:tabs>
+      </w:pPr>
+    </w:p>
+    <w:p>
+      <w:pPr>
+        <w:pStyle w:val="Prrafodelista"/>
+        <w:numPr>
+          <w:ilvl w:val="0"/>
+          <w:numId w:val="3"/>
+        </w:numPr>
+        <w:tabs>
+          <w:tab w:val="left" w:pos="5498"/>
+        </w:tabs>
+      </w:pPr>
+      <w:r>
+        <w:t>Normalización de modelos relacionales.</w:t>
+      </w:r>
+    </w:p>
+    <w:p>
+      <w:pPr>
+        <w:tabs>
+          <w:tab w:val="left" w:pos="5498"/>
+        </w:tabs>
+      </w:pPr>
+    </w:p>
+    <w:p>
+      <w:pPr>
+        <w:tabs>
+          <w:tab w:val="left" w:pos="5498"/>
+        </w:tabs>
+      </w:pPr>
+      <w:r>
+        <w:rPr>
+          <w:u w:val="single"/>
+        </w:rPr>
+        <w:t>Normalización</w:t>
+      </w:r>
+      <w:r>
+        <w:t>: Proceso que consiste en imponer a las tablas del modelo Relacional una serie de restricciones a través de un conjunto de transformaciones consecutivas. Este proceso garantizará que las tablas contienen los atributos necesarios y suficientes para describir la realidad de la entidad que representan, permitiendo separar aquellos atributos que por su contenido podrían generar la creación de otra tabla.</w:t>
+      </w:r>
+    </w:p>
+    <w:p>
+      <w:pPr>
+        <w:tabs>
+          <w:tab w:val="left" w:pos="5498"/>
+        </w:tabs>
+      </w:pPr>
+    </w:p>
+    <w:p>
+      <w:pPr>
+        <w:tabs>
+          <w:tab w:val="left" w:pos="5498"/>
+        </w:tabs>
+      </w:pPr>
+      <w:r>
+        <w:t>Pero esta técnica no ha de utilizarse para el diseño de la base de datos, sino como un proceso de refinamiento que debe aplicarse después de lo que conocemos como “paso a tablas”, o lo que formalmente se denomina traducción del esquema conceptual al esquema lógico. Este proceso de refinamiento conseguirá</w:t>
+      </w:r>
+      <w:r>
+        <w:t>:</w:t>
+      </w:r>
+    </w:p>
+    <w:p>
+      <w:pPr>
+        <w:pStyle w:val="Prrafodelista"/>
+        <w:numPr>
+          <w:ilvl w:val="0"/>
+          <w:numId w:val="7"/>
+        </w:numPr>
+        <w:tabs>
+          <w:tab w:val="left" w:pos="5498"/>
+        </w:tabs>
+      </w:pPr>
+      <w:r>
+        <w:t>Suprimir dependencias erróneas entre atributos.</w:t>
+      </w:r>
+    </w:p>
+    <w:p>
+      <w:pPr>
+        <w:pStyle w:val="Prrafodelista"/>
+        <w:numPr>
+          <w:ilvl w:val="0"/>
+          <w:numId w:val="7"/>
+        </w:numPr>
+        <w:tabs>
+          <w:tab w:val="left" w:pos="5498"/>
+        </w:tabs>
+      </w:pPr>
+      <w:r>
+        <w:t>Optimizar los procesos de inserción, modificación y borrado en la base de datos.</w:t>
+      </w:r>
+    </w:p>
+    <w:p>
+      <w:pPr>
+        <w:tabs>
+          <w:tab w:val="left" w:pos="5498"/>
+        </w:tabs>
+      </w:pPr>
+    </w:p>
+    <w:p>
+      <w:pPr>
+        <w:tabs>
+          <w:tab w:val="left" w:pos="5498"/>
+        </w:tabs>
+      </w:pPr>
+      <w:r>
+        <w:t xml:space="preserve">Es un proceso que se realiza en varias etapas secuenciales. Cada etapa está asociada a una forma normal, que establece unos requisitos a cumplir por la tabla sobre la que se aplica. Existen varias formas normales: </w:t>
+      </w:r>
+      <w:r>
+        <w:rPr>
+          <w:b/>
+        </w:rPr>
+        <w:t xml:space="preserve">Primera, Segunda, Tercera, </w:t>
+      </w:r>
+      <w:proofErr w:type="spellStart"/>
+      <w:r>
+        <w:rPr>
+          <w:b/>
+        </w:rPr>
+        <w:t>Boyce-Codd</w:t>
+      </w:r>
+      <w:proofErr w:type="spellEnd"/>
+      <w:r>
+        <w:rPr>
+          <w:b/>
+        </w:rPr>
+        <w:t>, Cuarta, Quinta y Dominio-Clave</w:t>
+      </w:r>
+      <w:r>
+        <w:t>. Como hemos indicado, el paso de una forma normal a otra es consecutivo, si no se satisface una determinada forma normal no puede pasarse al análisis de la siguiente. Según vamos avanzando en la normalización, los requisitos a cumplir serán cada vez más restrictivos, lo que hará que nuestro esquema relacional sea cada vez más robusto.</w:t>
+      </w:r>
+    </w:p>
+    <w:p>
+      <w:pPr>
+        <w:tabs>
+          <w:tab w:val="left" w:pos="5498"/>
+        </w:tabs>
+      </w:pPr>
+      <w:r>
+        <w:lastRenderedPageBreak/>
+        <w:t xml:space="preserve">Como norma general, para garantizar que no existan problemas en la actualización de datos, es recomendable aplicar el proceso de normalización </w:t>
+      </w:r>
+      <w:r>
+        <w:rPr>
+          <w:b/>
+        </w:rPr>
+        <w:t xml:space="preserve">hasta Tercera Forma Normal o incluso hasta Forma Normal de </w:t>
+      </w:r>
+      <w:proofErr w:type="spellStart"/>
+      <w:r>
+        <w:rPr>
+          <w:b/>
+        </w:rPr>
+        <w:t>Boyce-Codd</w:t>
+      </w:r>
+      <w:proofErr w:type="spellEnd"/>
+      <w:r>
+        <w:t>. En los siguientes epígrafes se describen las características y requisitos de cada una de las formas normales.</w:t>
+      </w:r>
+    </w:p>
+    <w:p>
+      <w:pPr>
+        <w:tabs>
+          <w:tab w:val="left" w:pos="5498"/>
+        </w:tabs>
+      </w:pPr>
+    </w:p>
+    <w:p>
+      <w:pPr>
+        <w:pStyle w:val="Prrafodelista"/>
+        <w:numPr>
+          <w:ilvl w:val="1"/>
+          <w:numId w:val="3"/>
+        </w:numPr>
+        <w:tabs>
+          <w:tab w:val="left" w:pos="5498"/>
+        </w:tabs>
+      </w:pPr>
+      <w:r>
+        <w:t>Tipos de dependencias.</w:t>
+      </w:r>
+    </w:p>
+    <w:p>
+      <w:pPr>
+        <w:tabs>
+          <w:tab w:val="left" w:pos="5498"/>
+        </w:tabs>
+      </w:pPr>
+    </w:p>
+    <w:p>
+      <w:pPr>
+        <w:tabs>
+          <w:tab w:val="left" w:pos="5498"/>
+        </w:tabs>
+      </w:pPr>
+      <w:r>
+        <w:rPr>
+          <w:u w:val="single"/>
+        </w:rPr>
+        <w:t>Dependencia</w:t>
+      </w:r>
+      <w:r>
+        <w:t xml:space="preserve"> </w:t>
+      </w:r>
+      <w:r>
+        <w:rPr>
+          <w:u w:val="single"/>
+        </w:rPr>
+        <w:t>Funcional</w:t>
+      </w:r>
+      <w:r>
+        <w:t xml:space="preserve">: Dados los atributos A y B, se dice que B depende funcionalmente de A, sí, y solo sí, para cada valor de A sólo puede existir un valor de B. La dependencia funcional siempre se establece entre atributos de una misma tabla. El atributo A se denomina determinante, ya que A determina el valor de B. Para representar esta dependencia funcional utilizamos la siguiente notación: A </w:t>
+      </w:r>
+      <w:r>
+        <w:rPr>
+          <w:rFonts w:ascii="Times New Roman" w:hAnsi="Times New Roman" w:cs="Times New Roman"/>
+        </w:rPr>
+        <w:t>→</w:t>
+      </w:r>
+      <w:r>
+        <w:t xml:space="preserve"> B. Hay que indicar que A y B podr</w:t>
+      </w:r>
+      <w:r>
+        <w:rPr>
+          <w:rFonts w:cs="Georgia"/>
+        </w:rPr>
+        <w:t>í</w:t>
+      </w:r>
+      <w:r>
+        <w:t>an ser un solo atributo o un conjunto de ellos.</w:t>
+      </w:r>
+    </w:p>
+    <w:p>
+      <w:pPr>
+        <w:tabs>
+          <w:tab w:val="left" w:pos="5498"/>
+        </w:tabs>
+      </w:pPr>
+    </w:p>
+    <w:p>
+      <w:pPr>
+        <w:tabs>
+          <w:tab w:val="left" w:pos="5498"/>
+        </w:tabs>
+      </w:pPr>
+      <w:r>
+        <w:rPr>
+          <w:u w:val="single"/>
+        </w:rPr>
+        <w:t>Dependencia</w:t>
+      </w:r>
+      <w:r>
+        <w:t xml:space="preserve"> </w:t>
+      </w:r>
+      <w:r>
+        <w:rPr>
+          <w:u w:val="single"/>
+        </w:rPr>
+        <w:t>Funcional</w:t>
+      </w:r>
+      <w:r>
+        <w:t xml:space="preserve"> </w:t>
+      </w:r>
+      <w:r>
+        <w:rPr>
+          <w:u w:val="single"/>
+        </w:rPr>
+        <w:t>Completa</w:t>
+      </w:r>
+      <w:r>
+        <w:t>: Dados los atributos A1, A2, ...</w:t>
+      </w:r>
+      <w:proofErr w:type="spellStart"/>
+      <w:r>
+        <w:t>Ak</w:t>
+      </w:r>
+      <w:proofErr w:type="spellEnd"/>
+      <w:r>
+        <w:t xml:space="preserve"> y B, se dice que B depende funcionalmente de forma completa de A1, A2, ...</w:t>
+      </w:r>
+      <w:proofErr w:type="spellStart"/>
+      <w:r>
+        <w:t>Ak</w:t>
+      </w:r>
+      <w:proofErr w:type="spellEnd"/>
+      <w:r>
+        <w:t>, si y solo si B depende funcionalmente del conjunto de atributos A1, A2, ...</w:t>
+      </w:r>
+      <w:proofErr w:type="spellStart"/>
+      <w:r>
+        <w:t>Ak</w:t>
+      </w:r>
+      <w:proofErr w:type="spellEnd"/>
+      <w:r>
+        <w:t>, pero no de ninguno de sus posibles subconjuntos.</w:t>
+      </w:r>
+    </w:p>
+    <w:p>
+      <w:pPr>
+        <w:tabs>
+          <w:tab w:val="left" w:pos="5498"/>
+        </w:tabs>
+      </w:pPr>
+    </w:p>
+    <w:p>
+      <w:pPr>
+        <w:tabs>
+          <w:tab w:val="left" w:pos="5498"/>
+        </w:tabs>
+      </w:pPr>
+      <w:r>
+        <w:rPr>
+          <w:u w:val="single"/>
+        </w:rPr>
+        <w:t>Dependencia</w:t>
+      </w:r>
+      <w:r>
+        <w:t xml:space="preserve"> </w:t>
+      </w:r>
+      <w:r>
+        <w:rPr>
+          <w:u w:val="single"/>
+        </w:rPr>
+        <w:t>Transitiva</w:t>
+      </w:r>
+      <w:r>
+        <w:t>: Dados tres atributos A, B y C, se dice que existe una dependencia transitiva entre A y C, si B depende funcionalmente de A y C depende funcionalmente de B. A, B y C podrían ser un solo atributo o un conjunto de ellos.</w:t>
+      </w:r>
+    </w:p>
+    <w:p>
+      <w:pPr>
+        <w:tabs>
+          <w:tab w:val="left" w:pos="5498"/>
+        </w:tabs>
+      </w:pPr>
+    </w:p>
+    <w:p>
+      <w:pPr>
+        <w:tabs>
+          <w:tab w:val="left" w:pos="5498"/>
+        </w:tabs>
+      </w:pPr>
+      <w:r>
+        <w:rPr>
+          <w:noProof/>
+          <w:lang w:eastAsia="es-ES"/>
+        </w:rPr>
+        <w:drawing>
+          <wp:inline distT="0" distB="0" distL="0" distR="0" wp14:anchorId="3C8E5E45" wp14:editId="2D1CA3A1">
+            <wp:extent cx="5400040" cy="1967865"/>
+            <wp:effectExtent l="0" t="0" r="0" b="0"/>
+            <wp:docPr id="49" name="Imagen 49"/>
+            <wp:cNvGraphicFramePr>
+              <a:graphicFrameLocks xmlns:a="http://schemas.openxmlformats.org/drawingml/2006/main" noChangeAspect="1"/>
+            </wp:cNvGraphicFramePr>
+            <a:graphic xmlns:a="http://schemas.openxmlformats.org/drawingml/2006/main">
+              <a:graphicData uri="http://schemas.openxmlformats.org/drawingml/2006/picture">
+                <pic:pic xmlns:pic="http://schemas.openxmlformats.org/drawingml/2006/picture">
+                  <pic:nvPicPr>
+                    <pic:cNvPr id="1" name=""/>
+                    <pic:cNvPicPr/>
+                  </pic:nvPicPr>
+                  <pic:blipFill>
+                    <a:blip r:embed="rId53"/>
+                    <a:stretch>
+                      <a:fillRect/>
+                    </a:stretch>
+                  </pic:blipFill>
+                  <pic:spPr>
+                    <a:xfrm>
+                      <a:off x="0" y="0"/>
+                      <a:ext cx="5400040" cy="1967865"/>
+                    </a:xfrm>
+                    <a:prstGeom prst="rect">
+                      <a:avLst/>
+                    </a:prstGeom>
+                  </pic:spPr>
+                </pic:pic>
+              </a:graphicData>
+            </a:graphic>
+          </wp:inline>
+        </w:drawing>
+      </w:r>
+    </w:p>
+    <w:p>
+      <w:pPr>
+        <w:tabs>
+          <w:tab w:val="left" w:pos="5498"/>
+        </w:tabs>
+      </w:pPr>
+    </w:p>
+    <w:p>
+      <w:pPr>
+        <w:tabs>
+          <w:tab w:val="left" w:pos="5498"/>
+        </w:tabs>
+        <w:rPr>
+          <w:b/>
+        </w:rPr>
+      </w:pPr>
+      <w:r>
+        <w:rPr>
+          <w:b/>
+        </w:rPr>
+        <w:t>Apartado a)</w:t>
+      </w:r>
+    </w:p>
+    <w:p>
+      <w:pPr>
+        <w:tabs>
+          <w:tab w:val="left" w:pos="5498"/>
+        </w:tabs>
+      </w:pPr>
+    </w:p>
+    <w:p>
+      <w:pPr>
+        <w:tabs>
+          <w:tab w:val="left" w:pos="5498"/>
+        </w:tabs>
+      </w:pPr>
+      <w:r>
+        <w:t xml:space="preserve">Los atributos Nombre, y Dirección dependen funcionalmente de DNI, ya que para un DNI específico sólo podrá haber un nombre y una dirección. Pero los atributos </w:t>
+      </w:r>
+      <w:proofErr w:type="spellStart"/>
+      <w:r>
+        <w:t>Nombre_hijo</w:t>
+      </w:r>
+      <w:proofErr w:type="spellEnd"/>
+      <w:r>
+        <w:t xml:space="preserve"> y </w:t>
+      </w:r>
+      <w:proofErr w:type="spellStart"/>
+      <w:r>
+        <w:t>Edad_hijo</w:t>
+      </w:r>
+      <w:proofErr w:type="spellEnd"/>
+      <w:r>
+        <w:t xml:space="preserve"> no presentan esa dependencia funcional de DNI, ya que para un DNI específico podríamos tener varios valores diferentes en esos atributos. (Consideraremos para este ejemplo que todos los empleados registrados en esta base de datos tienen nombres distintos). Expresemos estas dependencias funcionales mediante su notación:</w:t>
+      </w:r>
+    </w:p>
+    <w:p>
+      <w:pPr>
+        <w:tabs>
+          <w:tab w:val="left" w:pos="5498"/>
+        </w:tabs>
+      </w:pPr>
+    </w:p>
+    <w:p>
+      <w:pPr>
+        <w:tabs>
+          <w:tab w:val="left" w:pos="5498"/>
+        </w:tabs>
+      </w:pPr>
+      <w:r>
+        <w:t xml:space="preserve">DNI </w:t>
+      </w:r>
+      <w:r>
+        <w:rPr>
+          <w:rFonts w:ascii="Times New Roman" w:hAnsi="Times New Roman" w:cs="Times New Roman"/>
+        </w:rPr>
+        <w:t>→</w:t>
+      </w:r>
+      <w:r>
+        <w:t xml:space="preserve"> Nombre</w:t>
+      </w:r>
+    </w:p>
+    <w:p>
+      <w:pPr>
+        <w:tabs>
+          <w:tab w:val="left" w:pos="5498"/>
+        </w:tabs>
+      </w:pPr>
+      <w:r>
+        <w:t xml:space="preserve">DNI </w:t>
+      </w:r>
+      <w:r>
+        <w:rPr>
+          <w:rFonts w:ascii="Times New Roman" w:hAnsi="Times New Roman" w:cs="Times New Roman"/>
+        </w:rPr>
+        <w:t>→</w:t>
+      </w:r>
+      <w:r>
+        <w:t xml:space="preserve"> Direcci</w:t>
+      </w:r>
+      <w:r>
+        <w:rPr>
+          <w:rFonts w:cs="Georgia"/>
+        </w:rPr>
+        <w:t>ó</w:t>
+      </w:r>
+      <w:r>
+        <w:t>n</w:t>
+      </w:r>
+    </w:p>
+    <w:p>
+      <w:pPr>
+        <w:tabs>
+          <w:tab w:val="left" w:pos="5498"/>
+        </w:tabs>
+      </w:pPr>
+    </w:p>
+    <w:p>
+      <w:pPr>
+        <w:tabs>
+          <w:tab w:val="left" w:pos="5498"/>
+        </w:tabs>
+        <w:rPr>
+          <w:b/>
+        </w:rPr>
+      </w:pPr>
+      <w:r>
+        <w:rPr>
+          <w:b/>
+        </w:rPr>
+        <w:t>Apartado b)</w:t>
+      </w:r>
+    </w:p>
+    <w:p>
+      <w:pPr>
+        <w:tabs>
+          <w:tab w:val="left" w:pos="5498"/>
+        </w:tabs>
+      </w:pPr>
+      <w:r>
+        <w:t xml:space="preserve"> </w:t>
+      </w:r>
+    </w:p>
+    <w:p>
+      <w:pPr>
+        <w:tabs>
+          <w:tab w:val="left" w:pos="5498"/>
+        </w:tabs>
+      </w:pPr>
+      <w:r>
+        <w:t xml:space="preserve">Los atributos Editorial y Precio dependen funcionalmente del conjunto de atributos que forman la clave primaria de la tabla, pero no dependen de </w:t>
+      </w:r>
+      <w:proofErr w:type="spellStart"/>
+      <w:r>
+        <w:t>Título_libro</w:t>
+      </w:r>
+      <w:proofErr w:type="spellEnd"/>
+      <w:r>
+        <w:t xml:space="preserve"> o de </w:t>
+      </w:r>
+      <w:proofErr w:type="spellStart"/>
+      <w:r>
+        <w:t>Num_ejemplar</w:t>
+      </w:r>
+      <w:proofErr w:type="spellEnd"/>
+      <w:r>
+        <w:t xml:space="preserve"> por separado, por lo que presentan una dependencia funcional completa de la clave. El atributo Autor depende funcionalmente sólo y exclusivamente de </w:t>
+      </w:r>
+      <w:proofErr w:type="spellStart"/>
+      <w:r>
+        <w:t>Titulo_libro</w:t>
+      </w:r>
+      <w:proofErr w:type="spellEnd"/>
+      <w:r>
+        <w:t>, por lo que no presenta una dependencia funcional completa de los atributos que forman la clave.</w:t>
+      </w:r>
+    </w:p>
+    <w:p>
+      <w:pPr>
+        <w:tabs>
+          <w:tab w:val="left" w:pos="5498"/>
+        </w:tabs>
+      </w:pPr>
+    </w:p>
+    <w:p>
+      <w:pPr>
+        <w:tabs>
+          <w:tab w:val="left" w:pos="5498"/>
+        </w:tabs>
+        <w:rPr>
+          <w:b/>
+        </w:rPr>
+      </w:pPr>
+      <w:r>
+        <w:rPr>
+          <w:b/>
+        </w:rPr>
+        <w:t>Apartado c)</w:t>
+      </w:r>
+    </w:p>
+    <w:p>
+      <w:pPr>
+        <w:tabs>
+          <w:tab w:val="left" w:pos="5498"/>
+        </w:tabs>
+      </w:pPr>
+    </w:p>
+    <w:p>
+      <w:pPr>
+        <w:tabs>
+          <w:tab w:val="left" w:pos="5498"/>
+        </w:tabs>
+      </w:pPr>
+      <w:r>
+        <w:t xml:space="preserve">Los atributos </w:t>
+      </w:r>
+      <w:proofErr w:type="spellStart"/>
+      <w:r>
+        <w:t>Cod_Localidad</w:t>
+      </w:r>
+      <w:proofErr w:type="spellEnd"/>
+      <w:r>
+        <w:t xml:space="preserve"> y Localidad dependen funcionalmente de DNI, pero entre </w:t>
+      </w:r>
+      <w:proofErr w:type="spellStart"/>
+      <w:r>
+        <w:t>Cod_Localidad</w:t>
+      </w:r>
+      <w:proofErr w:type="spellEnd"/>
+      <w:r>
+        <w:t xml:space="preserve"> y Localidad existe otra dependencia funcional. Por tanto, se establece que Localidad depende funcionalmente de </w:t>
+      </w:r>
+      <w:proofErr w:type="spellStart"/>
+      <w:r>
+        <w:t>Cod_Localidad</w:t>
+      </w:r>
+      <w:proofErr w:type="spellEnd"/>
+      <w:r>
+        <w:t xml:space="preserve">, y a su vez, </w:t>
+      </w:r>
+      <w:proofErr w:type="spellStart"/>
+      <w:r>
+        <w:t>Cod_Localidad</w:t>
+      </w:r>
+      <w:proofErr w:type="spellEnd"/>
+      <w:r>
+        <w:t xml:space="preserve"> depende funcionalmente de DNI. Con lo que podemos afirmar que existe una dependencia transitiva entre Localidad y DNI. Si lo representamos con la notación asociada a las dependencias funcionales, quedaría: DNI </w:t>
+      </w:r>
+      <w:r>
+        <w:rPr>
+          <w:rFonts w:ascii="Times New Roman" w:hAnsi="Times New Roman" w:cs="Times New Roman"/>
+        </w:rPr>
+        <w:t>→</w:t>
+      </w:r>
+      <w:r>
+        <w:t xml:space="preserve"> </w:t>
+      </w:r>
+      <w:proofErr w:type="spellStart"/>
+      <w:r>
+        <w:t>Cod_Localidad</w:t>
+      </w:r>
+      <w:proofErr w:type="spellEnd"/>
+      <w:r>
+        <w:t xml:space="preserve"> </w:t>
+      </w:r>
+      <w:r>
+        <w:rPr>
+          <w:rFonts w:ascii="Times New Roman" w:hAnsi="Times New Roman" w:cs="Times New Roman"/>
+        </w:rPr>
+        <w:t>→</w:t>
+      </w:r>
+      <w:r>
+        <w:t xml:space="preserve"> Localidad.</w:t>
+      </w:r>
+    </w:p>
+    <w:p>
+      <w:pPr>
+        <w:tabs>
+          <w:tab w:val="left" w:pos="5498"/>
+        </w:tabs>
+      </w:pPr>
+    </w:p>
+    <w:p>
+      <w:pPr>
+        <w:pStyle w:val="Prrafodelista"/>
+        <w:numPr>
+          <w:ilvl w:val="1"/>
+          <w:numId w:val="3"/>
+        </w:numPr>
+        <w:tabs>
+          <w:tab w:val="left" w:pos="5498"/>
+        </w:tabs>
+      </w:pPr>
+      <w:r>
+        <w:t>Formas normales.</w:t>
+      </w:r>
+    </w:p>
+    <w:p>
+      <w:pPr>
+        <w:tabs>
+          <w:tab w:val="left" w:pos="5498"/>
+        </w:tabs>
+      </w:pPr>
+    </w:p>
+    <w:p>
+      <w:pPr>
+        <w:tabs>
+          <w:tab w:val="left" w:pos="5498"/>
+        </w:tabs>
+      </w:pPr>
+      <w:r>
+        <w:t xml:space="preserve">Una vez conocidos los conceptos sobre los que se basa el proceso de normalización, se han de llevar a cabo una serie de etapas consecutivas en las que se aplicarán las propiedades de cada una de las formas normales definidas por </w:t>
+      </w:r>
+      <w:proofErr w:type="spellStart"/>
+      <w:r>
+        <w:t>Codd</w:t>
+      </w:r>
+      <w:proofErr w:type="spellEnd"/>
+      <w:r>
+        <w:t xml:space="preserve">. A </w:t>
+      </w:r>
+      <w:r>
+        <w:t>continuación,</w:t>
+      </w:r>
+      <w:r>
+        <w:t xml:space="preserve"> se exponen los requisitos a cumplir por las tablas de nuestra base de datos según la forma normal que apliquemos.</w:t>
+      </w:r>
+    </w:p>
+    <w:p>
+      <w:pPr>
+        <w:tabs>
+          <w:tab w:val="left" w:pos="5498"/>
+        </w:tabs>
+      </w:pPr>
+    </w:p>
+    <w:p>
+      <w:pPr>
+        <w:tabs>
+          <w:tab w:val="left" w:pos="5498"/>
+        </w:tabs>
+      </w:pPr>
+      <w:r>
+        <w:rPr>
+          <w:b/>
+          <w:u w:val="single"/>
+        </w:rPr>
+        <w:t>1ª Forma Normal</w:t>
+      </w:r>
+      <w:r>
+        <w:t xml:space="preserve">: Una tabla está en Primera Forma Normal (1FN o FN1) sí, y sólo sí, todos los atributos de la misma contienen valores atómicos, es decir, no hay grupos repetitivos. Dicho de otra forma, estará en 1FN si los </w:t>
+      </w:r>
+      <w:r>
+        <w:t>atributos no claves</w:t>
+      </w:r>
+      <w:r>
+        <w:t>, dependen funcionalmente de la clave. ¿Cómo se normaliza a Primera Forma Normal?</w:t>
+      </w:r>
+    </w:p>
+    <w:p>
+      <w:pPr>
+        <w:tabs>
+          <w:tab w:val="left" w:pos="5498"/>
+        </w:tabs>
+      </w:pPr>
+    </w:p>
+    <w:p>
+      <w:pPr>
+        <w:tabs>
+          <w:tab w:val="left" w:pos="5498"/>
+        </w:tabs>
+      </w:pPr>
+      <w:r>
+        <w:t xml:space="preserve">    Se crea, a partir de la tabla inicial, una nueva tabla cuyos atributos son los que presentan dependencia funcional de la clave primaria. La clave de esta tabla será la misma clave primaria de la tabla inicial. Esta tabla ya estará en 1FN.</w:t>
+      </w:r>
+    </w:p>
+    <w:p>
+      <w:pPr>
+        <w:tabs>
+          <w:tab w:val="left" w:pos="5498"/>
+        </w:tabs>
+      </w:pPr>
+      <w:r>
+        <w:t xml:space="preserve">    Con los atributos restantes se crea otra tabla y se </w:t>
+      </w:r>
+      <w:proofErr w:type="spellStart"/>
+      <w:r>
+        <w:t>elije</w:t>
+      </w:r>
+      <w:proofErr w:type="spellEnd"/>
+      <w:r>
+        <w:t xml:space="preserve"> entre ellos uno que será la clave primaria de dicha tabla. Comprobaremos si esta segunda tabla está en 1FN. Si es así, la tabla inicial ya estará normalizada a 1FN y el proceso termina. Si no está en 1FN, tomaremos la segunda tabla como tabla inicial y repetiremos el proceso.</w:t>
+      </w:r>
+    </w:p>
+    <w:p>
+      <w:pPr>
+        <w:tabs>
+          <w:tab w:val="left" w:pos="5498"/>
+        </w:tabs>
+      </w:pPr>
+    </w:p>
+    <w:p>
+      <w:pPr>
+        <w:tabs>
+          <w:tab w:val="left" w:pos="5498"/>
+        </w:tabs>
+      </w:pPr>
+      <w:r>
+        <w:rPr>
+          <w:b/>
+          <w:u w:val="single"/>
+        </w:rPr>
+        <w:t>2ª Forma Normal</w:t>
+      </w:r>
+      <w:r>
+        <w:t>: Una tabla está en Segunda Forma Normal (2FN o FN2) sí, y sólo sí, está en 1FN y, además, todos los atributos que no pertenecen a la clave dependen funcionalmente de forma completa de ella. Es obvio que una tabla que esté en 1FN y cuya clave esté compuesta por un único atributo, estará en 2FN. ¿Cómo se normaliza a Segunda Forma Normal?</w:t>
+      </w:r>
+    </w:p>
+    <w:p>
+      <w:pPr>
+        <w:tabs>
+          <w:tab w:val="left" w:pos="5498"/>
+        </w:tabs>
+      </w:pPr>
+    </w:p>
+    <w:p>
+      <w:pPr>
+        <w:tabs>
+          <w:tab w:val="left" w:pos="5498"/>
+        </w:tabs>
+      </w:pPr>
+      <w:r>
+        <w:lastRenderedPageBreak/>
+        <w:t xml:space="preserve">    Se crea, a partir de la tabla inicial, una nueva tabla con los atributos que dependen funcionalmente de forma completa de la clave. La clave de esta tabla será la misma clave primaria de la tabla inicial. Esta tabla ya estará en 2FN.</w:t>
+      </w:r>
+    </w:p>
+    <w:p>
+      <w:pPr>
+        <w:tabs>
+          <w:tab w:val="left" w:pos="5498"/>
+        </w:tabs>
+      </w:pPr>
+      <w:r>
+        <w:t xml:space="preserve">    Con los atributos restantes, se crea otra tabla que tendrá por clave el subconjunto de atributos de la clave inicial de los que dependen de forma completa. Se comprueba si esta tabla está en 2FN. Si es así, la tabla inicial ya está normalizada y el proceso termina. Si no está en 2FN, tomamos esta segunda tabla como tabla inicial y repetiremos el proceso.</w:t>
+      </w:r>
+    </w:p>
+    <w:p>
+      <w:pPr>
+        <w:tabs>
+          <w:tab w:val="left" w:pos="5498"/>
+        </w:tabs>
+      </w:pPr>
+    </w:p>
+    <w:p>
+      <w:pPr>
+        <w:tabs>
+          <w:tab w:val="left" w:pos="5498"/>
+        </w:tabs>
+      </w:pPr>
+      <w:r>
+        <w:rPr>
+          <w:b/>
+          <w:u w:val="single"/>
+        </w:rPr>
+        <w:t>3ª Forma Normal</w:t>
+      </w:r>
+      <w:r>
+        <w:t>: Una tabla está en Tercera Forma Normal (3FN o FN3) sí, y sólo sí, está en 2FN y, además, cada atributo que no está en la clave primaria no depende transitivamente de la clave primaria. ¿Cómo se normaliza a Tercera Forma Normal?</w:t>
+      </w:r>
+    </w:p>
+    <w:p>
+      <w:pPr>
+        <w:tabs>
+          <w:tab w:val="left" w:pos="5498"/>
+        </w:tabs>
+      </w:pPr>
+    </w:p>
+    <w:p>
+      <w:pPr>
+        <w:tabs>
+          <w:tab w:val="left" w:pos="5498"/>
+        </w:tabs>
+      </w:pPr>
+      <w:r>
+        <w:t xml:space="preserve">    Se crea, a partir de la tabla inicial, una nueva tabla con los atributos que no poseen dependencias transitivas de la clave primaria. Esta tabla ya estará en 3FN.</w:t>
+      </w:r>
+    </w:p>
+    <w:p>
+      <w:pPr>
+        <w:tabs>
+          <w:tab w:val="left" w:pos="5498"/>
+        </w:tabs>
+      </w:pPr>
+    </w:p>
+    <w:p>
+      <w:pPr>
+        <w:tabs>
+          <w:tab w:val="left" w:pos="5498"/>
+        </w:tabs>
+      </w:pPr>
+      <w:r>
+        <w:t xml:space="preserve">    Con los atributos restantes, se crea otra tabla con los dos atributos no clave que intervienen en la dependencia transitiva, y se </w:t>
+      </w:r>
+      <w:r>
+        <w:t>elige</w:t>
+      </w:r>
+      <w:r>
+        <w:t xml:space="preserve"> uno de ellos como clave primaria, si cumple los requisitos para ello. Se comprueba si esta tabla está en 3FN. Si es así, la tabla inicial ya está normalizada y el proceso termina. Si no está en 3FN, tomamos esta segunda tabla como tabla inicial y repetiremos el proceso.</w:t>
+      </w:r>
+    </w:p>
+    <w:p>
+      <w:pPr>
+        <w:tabs>
+          <w:tab w:val="left" w:pos="5498"/>
+        </w:tabs>
+      </w:pPr>
+    </w:p>
+    <w:p>
+      <w:pPr>
+        <w:tabs>
+          <w:tab w:val="left" w:pos="5498"/>
+        </w:tabs>
+      </w:pPr>
+      <w:r>
+        <w:rPr>
+          <w:b/>
+          <w:u w:val="single"/>
+        </w:rPr>
+        <w:t xml:space="preserve">Forma Normal de </w:t>
+      </w:r>
+      <w:proofErr w:type="spellStart"/>
+      <w:r>
+        <w:rPr>
+          <w:b/>
+          <w:u w:val="single"/>
+        </w:rPr>
+        <w:t>Boyce</w:t>
+      </w:r>
+      <w:proofErr w:type="spellEnd"/>
+      <w:r>
+        <w:rPr>
+          <w:b/>
+          <w:u w:val="single"/>
+        </w:rPr>
+        <w:t xml:space="preserve"> </w:t>
+      </w:r>
+      <w:proofErr w:type="spellStart"/>
+      <w:r>
+        <w:rPr>
+          <w:b/>
+          <w:u w:val="single"/>
+        </w:rPr>
+        <w:t>Codd</w:t>
+      </w:r>
+      <w:proofErr w:type="spellEnd"/>
+      <w:r>
+        <w:t xml:space="preserve">: Una tabla está en Forma Normal de </w:t>
+      </w:r>
+      <w:proofErr w:type="spellStart"/>
+      <w:r>
+        <w:t>Boyce-Codd</w:t>
+      </w:r>
+      <w:proofErr w:type="spellEnd"/>
+      <w:r>
+        <w:t xml:space="preserve"> (FNBC o BCFN) sí, y sólo sí, está en 3FN y todo determinante es una clave candidata. Un determinante será todo atributo simple o compuesto del que depende funcionalmente de forma completa algún otro atributo de la tabla. Aquellas tablas en la que todos sus atributos forman parte de la clave primaria, estarán en FNBC. Por tanto, si encontramos un determinante que no es clave candidata, la tabla no estará en FNBC. Esta redundancia suele ocurrir por una mala elección de la clave. Para normalizar a FNBC tendremos que descomponer la tabla inicial en dos, siendo cuidadosos para evitar la pérdida de información en dicha descomposición.</w:t>
+      </w:r>
+    </w:p>
+    <w:p>
+      <w:pPr>
+        <w:tabs>
+          <w:tab w:val="left" w:pos="5498"/>
+        </w:tabs>
+      </w:pPr>
+    </w:p>
+    <w:p>
+      <w:pPr>
+        <w:tabs>
+          <w:tab w:val="left" w:pos="5498"/>
+        </w:tabs>
+      </w:pPr>
+      <w:r>
+        <w:rPr>
+          <w:u w:val="single"/>
+        </w:rPr>
+        <w:t>Otras</w:t>
+      </w:r>
+      <w:r>
+        <w:t xml:space="preserve"> </w:t>
+      </w:r>
+      <w:r>
+        <w:rPr>
+          <w:u w:val="single"/>
+        </w:rPr>
+        <w:t>formas</w:t>
+      </w:r>
+      <w:r>
+        <w:t xml:space="preserve"> </w:t>
+      </w:r>
+      <w:r>
+        <w:rPr>
+          <w:u w:val="single"/>
+        </w:rPr>
+        <w:t>normales</w:t>
+      </w:r>
+    </w:p>
+    <w:p>
+      <w:pPr>
+        <w:tabs>
+          <w:tab w:val="left" w:pos="5498"/>
+        </w:tabs>
+      </w:pPr>
+    </w:p>
+    <w:p>
+      <w:pPr>
+        <w:tabs>
+          <w:tab w:val="left" w:pos="5498"/>
+        </w:tabs>
+      </w:pPr>
+      <w:r>
+        <w:t xml:space="preserve">Existen también la Cuarta Forma Normal (4FN o FN4), Quinta Forma Normal (5FN o FN5) y Forma Normal de Dominio-Clave (DKFN), aunque se ha recomendado normalizar hasta 3FN o FNBC. La 4FN se basa en el concepto de Dependencias </w:t>
+      </w:r>
+      <w:proofErr w:type="spellStart"/>
+      <w:r>
+        <w:t>Multivaluadas</w:t>
+      </w:r>
+      <w:proofErr w:type="spellEnd"/>
+      <w:r>
+        <w:t xml:space="preserve">, la 5FN en las Dependencias de </w:t>
+      </w:r>
+      <w:proofErr w:type="spellStart"/>
+      <w:r>
+        <w:t>Join</w:t>
+      </w:r>
+      <w:proofErr w:type="spellEnd"/>
+      <w:r>
+        <w:t xml:space="preserve"> o de reunión y la DKFN en las restricciones impuestas sobre los dominios y las claves.</w:t>
+      </w:r>
+    </w:p>
+    <w:p>
+      <w:pPr>
+        <w:tabs>
+          <w:tab w:val="left" w:pos="5498"/>
+        </w:tabs>
+      </w:pPr>
+    </w:p>
+    <w:p>
+      <w:pPr>
+        <w:tabs>
+          <w:tab w:val="left" w:pos="5498"/>
+        </w:tabs>
+      </w:pPr>
+      <w:hyperlink r:id="rId54" w:anchor="NOR_4FN" w:tooltip="Detalle de la 4ª Forma Normal." w:history="1">
+        <w:r>
+          <w:rPr>
+            <w:rStyle w:val="Hipervnculo"/>
+          </w:rPr>
+          <w:t>Cuarta Forma Normal.</w:t>
+        </w:r>
+      </w:hyperlink>
+      <w:r>
+        <w:t xml:space="preserve"> </w:t>
+      </w:r>
+    </w:p>
+    <w:p>
+      <w:pPr>
+        <w:tabs>
+          <w:tab w:val="left" w:pos="5498"/>
+        </w:tabs>
+      </w:pPr>
+      <w:hyperlink r:id="rId55" w:tooltip="Detalle de la 5ª Forma Normal." w:history="1">
+        <w:r>
+          <w:rPr>
+            <w:rStyle w:val="Hipervnculo"/>
+          </w:rPr>
+          <w:t>Quinta Forma Normal.</w:t>
+        </w:r>
+      </w:hyperlink>
+      <w:r>
+        <w:t xml:space="preserve"> </w:t>
+      </w:r>
+    </w:p>
+    <w:p>
+      <w:pPr>
+        <w:tabs>
+          <w:tab w:val="left" w:pos="5498"/>
+        </w:tabs>
+      </w:pPr>
+      <w:hyperlink r:id="rId56" w:tooltip="Detalle de la Forma Normal Dominio-Clave." w:history="1">
+        <w:r>
+          <w:rPr>
+            <w:rStyle w:val="Hipervnculo"/>
+          </w:rPr>
+          <w:t>Forma Normal Dominio-Clave.</w:t>
+        </w:r>
+      </w:hyperlink>
+      <w:r>
+        <w:t xml:space="preserve"> </w:t>
+      </w:r>
+    </w:p>
+    <w:p>
+      <w:pPr>
+        <w:tabs>
+          <w:tab w:val="left" w:pos="5498"/>
+        </w:tabs>
+      </w:pPr>
+    </w:p>
+    <w:p>
+      <w:pPr>
+        <w:tabs>
+          <w:tab w:val="left" w:pos="5498"/>
+        </w:tabs>
+      </w:pPr>
+      <w:r>
+        <w:rPr>
+          <w:noProof/>
+          <w:lang w:eastAsia="es-ES"/>
+        </w:rPr>
+        <w:lastRenderedPageBreak/>
+        <w:drawing>
+          <wp:inline distT="0" distB="0" distL="0" distR="0" wp14:anchorId="0D5F2FFE" wp14:editId="4F1919FA">
+            <wp:extent cx="5400040" cy="1402715"/>
+            <wp:effectExtent l="0" t="0" r="0" b="6985"/>
+            <wp:docPr id="50" name="Imagen 50"/>
+            <wp:cNvGraphicFramePr>
+              <a:graphicFrameLocks xmlns:a="http://schemas.openxmlformats.org/drawingml/2006/main" noChangeAspect="1"/>
+            </wp:cNvGraphicFramePr>
+            <a:graphic xmlns:a="http://schemas.openxmlformats.org/drawingml/2006/main">
+              <a:graphicData uri="http://schemas.openxmlformats.org/drawingml/2006/picture">
+                <pic:pic xmlns:pic="http://schemas.openxmlformats.org/drawingml/2006/picture">
+                  <pic:nvPicPr>
+                    <pic:cNvPr id="1" name=""/>
+                    <pic:cNvPicPr/>
+                  </pic:nvPicPr>
+                  <pic:blipFill>
+                    <a:blip r:embed="rId57"/>
+                    <a:stretch>
+                      <a:fillRect/>
+                    </a:stretch>
+                  </pic:blipFill>
+                  <pic:spPr>
+                    <a:xfrm>
+                      <a:off x="0" y="0"/>
+                      <a:ext cx="5400040" cy="1402715"/>
+                    </a:xfrm>
+                    <a:prstGeom prst="rect">
+                      <a:avLst/>
+                    </a:prstGeom>
+                  </pic:spPr>
+                </pic:pic>
+              </a:graphicData>
+            </a:graphic>
+          </wp:inline>
+        </w:drawing>
+      </w:r>
+    </w:p>
+    <w:p>
+      <w:pPr>
+        <w:tabs>
+          <w:tab w:val="left" w:pos="5498"/>
+        </w:tabs>
+      </w:pPr>
+    </w:p>
+    <w:p>
+      <w:pPr>
+        <w:tabs>
+          <w:tab w:val="left" w:pos="5498"/>
+        </w:tabs>
+      </w:pPr>
+      <w:r>
+        <w:rPr>
+          <w:b/>
+        </w:rPr>
+        <w:t>Comprobamos 1FN</w:t>
+      </w:r>
+      <w:r>
+        <w:t>:</w:t>
+      </w:r>
+    </w:p>
+    <w:p>
+      <w:pPr>
+        <w:tabs>
+          <w:tab w:val="left" w:pos="5498"/>
+        </w:tabs>
+      </w:pPr>
+    </w:p>
+    <w:p>
+      <w:pPr>
+        <w:tabs>
+          <w:tab w:val="left" w:pos="5498"/>
+        </w:tabs>
+      </w:pPr>
+      <w:r>
+        <w:t>La tabla COMPRAS está en 1FN ya que todos sus atributos son atómicos y todos los atributos no clave dependen funcionalm</w:t>
+      </w:r>
+      <w:r>
+        <w:t>ente de la clave.</w:t>
+      </w:r>
+    </w:p>
+    <w:p>
+      <w:pPr>
+        <w:tabs>
+          <w:tab w:val="left" w:pos="5498"/>
+        </w:tabs>
+      </w:pPr>
+    </w:p>
+    <w:p>
+      <w:pPr>
+        <w:tabs>
+          <w:tab w:val="left" w:pos="5498"/>
+        </w:tabs>
+        <w:rPr>
+          <w:b/>
+        </w:rPr>
+      </w:pPr>
+      <w:r>
+        <w:rPr>
+          <w:b/>
+        </w:rPr>
+        <w:t>Comprobamos 2FN:</w:t>
+      </w:r>
+    </w:p>
+    <w:p>
+      <w:pPr>
+        <w:tabs>
+          <w:tab w:val="left" w:pos="5498"/>
+        </w:tabs>
+      </w:pPr>
+    </w:p>
+    <w:p>
+      <w:pPr>
+        <w:tabs>
+          <w:tab w:val="left" w:pos="5498"/>
+        </w:tabs>
+      </w:pPr>
+      <w:r>
+        <w:t xml:space="preserve">Nos preguntaremos ¿Todo atributo depende de todo el conjunto de atributos que forman la clave primaria, o sólo de </w:t>
+      </w:r>
       <w:bookmarkStart w:id="0" w:name="_GoBack"/>
       <w:bookmarkEnd w:id="0"/>
+      <w:r>
+        <w:t>parte?</w:t>
+      </w:r>
+      <w:r>
+        <w:t xml:space="preserve"> Como vemos, existen atributos que dependen sólo de una parte de la clave, por lo que esta tabla no está en 2FN.</w:t>
+      </w:r>
+    </w:p>
+    <w:p>
+      <w:pPr>
+        <w:tabs>
+          <w:tab w:val="left" w:pos="5498"/>
+        </w:tabs>
+      </w:pPr>
+    </w:p>
+    <w:p>
+      <w:pPr>
+        <w:tabs>
+          <w:tab w:val="left" w:pos="5498"/>
+        </w:tabs>
+      </w:pPr>
+      <w:r>
+        <w:t>Veamos las dependencias:</w:t>
+      </w:r>
+    </w:p>
+    <w:p>
+      <w:pPr>
+        <w:tabs>
+          <w:tab w:val="left" w:pos="5498"/>
+        </w:tabs>
+      </w:pPr>
+    </w:p>
+    <w:p>
+      <w:pPr>
+        <w:tabs>
+          <w:tab w:val="left" w:pos="5498"/>
+        </w:tabs>
+      </w:pPr>
+      <w:proofErr w:type="spellStart"/>
+      <w:r>
+        <w:t>cod_prod</w:t>
+      </w:r>
+      <w:proofErr w:type="spellEnd"/>
+      <w:r>
+        <w:t xml:space="preserve"> </w:t>
+      </w:r>
+      <w:r>
+        <w:rPr>
+          <w:rFonts w:ascii="Times New Roman" w:hAnsi="Times New Roman" w:cs="Times New Roman"/>
+        </w:rPr>
+        <w:t>→</w:t>
+      </w:r>
+      <w:r>
+        <w:t xml:space="preserve"> </w:t>
+      </w:r>
+      <w:proofErr w:type="spellStart"/>
+      <w:r>
+        <w:t>nomb_prod</w:t>
+      </w:r>
+      <w:proofErr w:type="spellEnd"/>
+      <w:r>
+        <w:t xml:space="preserve">, y </w:t>
+      </w:r>
+      <w:proofErr w:type="spellStart"/>
+      <w:r>
+        <w:t>cod_prod</w:t>
+      </w:r>
+      <w:proofErr w:type="spellEnd"/>
+      <w:r>
+        <w:t xml:space="preserve"> es parte de la clave primaria.</w:t>
+      </w:r>
+    </w:p>
+    <w:p>
+      <w:pPr>
+        <w:tabs>
+          <w:tab w:val="left" w:pos="5498"/>
+        </w:tabs>
+      </w:pPr>
+    </w:p>
+    <w:p>
+      <w:pPr>
+        <w:tabs>
+          <w:tab w:val="left" w:pos="5498"/>
+        </w:tabs>
+      </w:pPr>
+      <w:r>
+        <w:t>Al no estar en 2FN, hemos de descomponer la tabla COMPRAS en:</w:t>
+      </w:r>
+    </w:p>
+    <w:p>
+      <w:pPr>
+        <w:tabs>
+          <w:tab w:val="left" w:pos="5498"/>
+        </w:tabs>
+      </w:pPr>
+    </w:p>
+    <w:p>
+      <w:pPr>
+        <w:tabs>
+          <w:tab w:val="left" w:pos="5498"/>
+        </w:tabs>
+      </w:pPr>
+      <w:r>
+        <w:t>COMPRA1 (</w:t>
+      </w:r>
+      <w:proofErr w:type="spellStart"/>
+      <w:r>
+        <w:t>cod_compra</w:t>
+      </w:r>
+      <w:proofErr w:type="spellEnd"/>
+      <w:r>
+        <w:t xml:space="preserve">, </w:t>
+      </w:r>
+      <w:proofErr w:type="spellStart"/>
+      <w:r>
+        <w:t>cod_prod</w:t>
+      </w:r>
+      <w:proofErr w:type="spellEnd"/>
+      <w:r>
+        <w:t xml:space="preserve">, fecha, cantidad, precio, </w:t>
+      </w:r>
+      <w:proofErr w:type="spellStart"/>
+      <w:r>
+        <w:t>fecha_rec</w:t>
+      </w:r>
+      <w:proofErr w:type="spellEnd"/>
+      <w:r>
+        <w:t xml:space="preserve">, </w:t>
+      </w:r>
+      <w:proofErr w:type="spellStart"/>
+      <w:r>
+        <w:t>cod_prov</w:t>
+      </w:r>
+      <w:proofErr w:type="spellEnd"/>
+      <w:r>
+        <w:t xml:space="preserve">, </w:t>
+      </w:r>
+      <w:proofErr w:type="spellStart"/>
+      <w:r>
+        <w:t>nomb_prov</w:t>
+      </w:r>
+      <w:proofErr w:type="spellEnd"/>
+      <w:r>
+        <w:t xml:space="preserve">, </w:t>
+      </w:r>
+      <w:proofErr w:type="spellStart"/>
+      <w:r>
+        <w:t>tfno</w:t>
+      </w:r>
+      <w:proofErr w:type="spellEnd"/>
+      <w:r>
+        <w:t>).</w:t>
+      </w:r>
+    </w:p>
+    <w:p>
+      <w:pPr>
+        <w:tabs>
+          <w:tab w:val="left" w:pos="5498"/>
+        </w:tabs>
+      </w:pPr>
+      <w:r>
+        <w:t>PRODUCTO (</w:t>
+      </w:r>
+      <w:proofErr w:type="spellStart"/>
+      <w:r>
+        <w:t>cod_prod</w:t>
+      </w:r>
+      <w:proofErr w:type="spellEnd"/>
+      <w:r>
+        <w:t xml:space="preserve">, </w:t>
+      </w:r>
+      <w:proofErr w:type="spellStart"/>
+      <w:r>
+        <w:t>nomb_prod</w:t>
+      </w:r>
+      <w:proofErr w:type="spellEnd"/>
+      <w:r>
+        <w:t>).</w:t>
+      </w:r>
+    </w:p>
+    <w:p>
+      <w:pPr>
+        <w:tabs>
+          <w:tab w:val="left" w:pos="5498"/>
+        </w:tabs>
+      </w:pPr>
+    </w:p>
+    <w:p>
+      <w:pPr>
+        <w:tabs>
+          <w:tab w:val="left" w:pos="5498"/>
+        </w:tabs>
+      </w:pPr>
+      <w:r>
+        <w:t>Una vez hecha esta descomposición, ambas tablas están en 2FN. Todos los atributos no clave dependen de toda la clave primaria.</w:t>
+      </w:r>
+    </w:p>
+    <w:p>
+      <w:pPr>
+        <w:tabs>
+          <w:tab w:val="left" w:pos="5498"/>
+        </w:tabs>
+      </w:pPr>
+    </w:p>
+    <w:p>
+      <w:pPr>
+        <w:tabs>
+          <w:tab w:val="left" w:pos="5498"/>
+        </w:tabs>
+        <w:rPr>
+          <w:b/>
+        </w:rPr>
+      </w:pPr>
+      <w:r>
+        <w:rPr>
+          <w:b/>
+        </w:rPr>
+        <w:t>Comprobamos 3FN:</w:t>
+      </w:r>
+    </w:p>
+    <w:p>
+      <w:pPr>
+        <w:tabs>
+          <w:tab w:val="left" w:pos="5498"/>
+        </w:tabs>
+      </w:pPr>
+    </w:p>
+    <w:p>
+      <w:pPr>
+        <w:tabs>
+          <w:tab w:val="left" w:pos="5498"/>
+        </w:tabs>
+      </w:pPr>
+      <w:r>
+        <w:t>PRODUCTO está en 3FN, ya que por el número de atributos que tiene no puede tener dependencias transitivas.</w:t>
+      </w:r>
+    </w:p>
+    <w:p>
+      <w:pPr>
+        <w:tabs>
+          <w:tab w:val="left" w:pos="5498"/>
+        </w:tabs>
+      </w:pPr>
+      <w:r>
+        <w:t>¿COMPRA1 está en 3FN? Hemos de preguntarnos si existen dependencias transitivas entre atributos no clave.</w:t>
+      </w:r>
+    </w:p>
+    <w:p>
+      <w:pPr>
+        <w:tabs>
+          <w:tab w:val="left" w:pos="5498"/>
+        </w:tabs>
+      </w:pPr>
+    </w:p>
+    <w:p>
+      <w:pPr>
+        <w:tabs>
+          <w:tab w:val="left" w:pos="5498"/>
+        </w:tabs>
+      </w:pPr>
+      <w:r>
+        <w:t>Veamos las dependencias:</w:t>
+      </w:r>
+    </w:p>
+    <w:p>
+      <w:pPr>
+        <w:tabs>
+          <w:tab w:val="left" w:pos="5498"/>
+        </w:tabs>
+      </w:pPr>
+    </w:p>
+    <w:p>
+      <w:pPr>
+        <w:tabs>
+          <w:tab w:val="left" w:pos="5498"/>
+        </w:tabs>
+      </w:pPr>
+      <w:proofErr w:type="spellStart"/>
+      <w:r>
+        <w:t>cod_prov</w:t>
+      </w:r>
+      <w:proofErr w:type="spellEnd"/>
+      <w:r>
+        <w:t xml:space="preserve"> </w:t>
+      </w:r>
+      <w:r>
+        <w:rPr>
+          <w:rFonts w:ascii="Times New Roman" w:hAnsi="Times New Roman" w:cs="Times New Roman"/>
+        </w:rPr>
+        <w:t>→</w:t>
+      </w:r>
+      <w:r>
+        <w:t xml:space="preserve"> </w:t>
+      </w:r>
+      <w:proofErr w:type="spellStart"/>
+      <w:r>
+        <w:t>nomb_prov</w:t>
+      </w:r>
+      <w:proofErr w:type="spellEnd"/>
+    </w:p>
+    <w:p>
+      <w:pPr>
+        <w:tabs>
+          <w:tab w:val="left" w:pos="5498"/>
+        </w:tabs>
+      </w:pPr>
+      <w:proofErr w:type="spellStart"/>
+      <w:r>
+        <w:t>cod_prov</w:t>
+      </w:r>
+      <w:proofErr w:type="spellEnd"/>
+      <w:r>
+        <w:t xml:space="preserve"> </w:t>
+      </w:r>
+      <w:r>
+        <w:rPr>
+          <w:rFonts w:ascii="Times New Roman" w:hAnsi="Times New Roman" w:cs="Times New Roman"/>
+        </w:rPr>
+        <w:t>→</w:t>
+      </w:r>
+      <w:r>
+        <w:t xml:space="preserve"> </w:t>
+      </w:r>
+      <w:proofErr w:type="spellStart"/>
+      <w:r>
+        <w:t>tfno</w:t>
+      </w:r>
+      <w:proofErr w:type="spellEnd"/>
+    </w:p>
+    <w:p>
+      <w:pPr>
+        <w:tabs>
+          <w:tab w:val="left" w:pos="5498"/>
+        </w:tabs>
+      </w:pPr>
+      <w:r>
+        <w:t xml:space="preserve">(siendo </w:t>
+      </w:r>
+      <w:proofErr w:type="spellStart"/>
+      <w:r>
+        <w:t>cod_prov</w:t>
+      </w:r>
+      <w:proofErr w:type="spellEnd"/>
+      <w:r>
+        <w:t xml:space="preserve"> el código del proveedor y </w:t>
+      </w:r>
+      <w:proofErr w:type="spellStart"/>
+      <w:r>
+        <w:t>nomb_prov</w:t>
+      </w:r>
+      <w:proofErr w:type="spellEnd"/>
+      <w:r>
+        <w:t xml:space="preserve"> el nombre del proveedor)</w:t>
+      </w:r>
+    </w:p>
+    <w:p>
+      <w:pPr>
+        <w:tabs>
+          <w:tab w:val="left" w:pos="5498"/>
+        </w:tabs>
+      </w:pPr>
+    </w:p>
+    <w:p>
+      <w:pPr>
+        <w:tabs>
+          <w:tab w:val="left" w:pos="5498"/>
+        </w:tabs>
+      </w:pPr>
+      <w:r>
+        <w:t xml:space="preserve">COMPRA1 no está en 3FN porque existen dependencias transitivas entre atributos no clave, por </w:t>
+      </w:r>
+      <w:r>
+        <w:t>tanto,</w:t>
+      </w:r>
+      <w:r>
+        <w:t xml:space="preserve"> hemos de descomponer:</w:t>
+      </w:r>
+    </w:p>
+    <w:p>
+      <w:pPr>
+        <w:tabs>
+          <w:tab w:val="left" w:pos="5498"/>
+        </w:tabs>
+      </w:pPr>
+    </w:p>
+    <w:p>
+      <w:pPr>
+        <w:tabs>
+          <w:tab w:val="left" w:pos="5498"/>
+        </w:tabs>
+      </w:pPr>
+      <w:r>
+        <w:t xml:space="preserve"> </w:t>
+      </w:r>
+    </w:p>
+    <w:p>
+      <w:pPr>
+        <w:tabs>
+          <w:tab w:val="left" w:pos="5498"/>
+        </w:tabs>
+      </w:pPr>
+    </w:p>
+    <w:p>
+      <w:pPr>
+        <w:tabs>
+          <w:tab w:val="left" w:pos="5498"/>
+        </w:tabs>
+      </w:pPr>
+      <w:r>
+        <w:lastRenderedPageBreak/>
+        <w:t>COMPRA2 (</w:t>
+      </w:r>
+      <w:proofErr w:type="spellStart"/>
+      <w:r>
+        <w:t>cod_compra</w:t>
+      </w:r>
+      <w:proofErr w:type="spellEnd"/>
+      <w:r>
+        <w:t xml:space="preserve">, </w:t>
+      </w:r>
+      <w:proofErr w:type="spellStart"/>
+      <w:r>
+        <w:t>cod_prod</w:t>
+      </w:r>
+      <w:proofErr w:type="spellEnd"/>
+      <w:r>
+        <w:t xml:space="preserve">, fecha, cantidad, precio, </w:t>
+      </w:r>
+      <w:proofErr w:type="spellStart"/>
+      <w:r>
+        <w:t>fecha_rec</w:t>
+      </w:r>
+      <w:proofErr w:type="spellEnd"/>
+      <w:r>
+        <w:t xml:space="preserve">, </w:t>
+      </w:r>
+      <w:proofErr w:type="spellStart"/>
+      <w:r>
+        <w:t>cod_prov</w:t>
+      </w:r>
+      <w:proofErr w:type="spellEnd"/>
+      <w:r>
+        <w:t>)</w:t>
+      </w:r>
+    </w:p>
+    <w:p>
+      <w:pPr>
+        <w:tabs>
+          <w:tab w:val="left" w:pos="5498"/>
+        </w:tabs>
+      </w:pPr>
+      <w:r>
+        <w:t>PROVEEDOR (</w:t>
+      </w:r>
+      <w:proofErr w:type="spellStart"/>
+      <w:r>
+        <w:t>cod_prov</w:t>
+      </w:r>
+      <w:proofErr w:type="spellEnd"/>
+      <w:r>
+        <w:t xml:space="preserve">, </w:t>
+      </w:r>
+      <w:proofErr w:type="spellStart"/>
+      <w:r>
+        <w:t>nomb_prov</w:t>
+      </w:r>
+      <w:proofErr w:type="spellEnd"/>
+      <w:r>
+        <w:t xml:space="preserve">, </w:t>
+      </w:r>
+      <w:proofErr w:type="spellStart"/>
+      <w:r>
+        <w:t>tfno</w:t>
+      </w:r>
+      <w:proofErr w:type="spellEnd"/>
+      <w:r>
+        <w:t>)</w:t>
+      </w:r>
+    </w:p>
+    <w:p>
+      <w:pPr>
+        <w:tabs>
+          <w:tab w:val="left" w:pos="5498"/>
+        </w:tabs>
+      </w:pPr>
+    </w:p>
+    <w:p>
+      <w:pPr>
+        <w:tabs>
+          <w:tab w:val="left" w:pos="5498"/>
+        </w:tabs>
+        <w:rPr>
+          <w:b/>
+        </w:rPr>
+      </w:pPr>
+      <w:r>
+        <w:rPr>
+          <w:b/>
+        </w:rPr>
+        <w:t>Comprobamos FNBC:</w:t>
+      </w:r>
+    </w:p>
+    <w:p>
+      <w:pPr>
+        <w:tabs>
+          <w:tab w:val="left" w:pos="5498"/>
+        </w:tabs>
+      </w:pPr>
+    </w:p>
+    <w:p>
+      <w:pPr>
+        <w:tabs>
+          <w:tab w:val="left" w:pos="5498"/>
+        </w:tabs>
+      </w:pPr>
+      <w:r>
+        <w:t>PRODUCTO está en FNBC, ya que está en 3FN y todo determinante es clave candidata.</w:t>
+      </w:r>
+    </w:p>
+    <w:p>
+      <w:pPr>
+        <w:tabs>
+          <w:tab w:val="left" w:pos="5498"/>
+        </w:tabs>
+      </w:pPr>
+      <w:r>
+        <w:t>COMPRA2 está en FNBC, ya que está en 3FN y todo determinante es clave candidata.</w:t>
+      </w:r>
+    </w:p>
+    <w:p>
+      <w:pPr>
+        <w:tabs>
+          <w:tab w:val="left" w:pos="5498"/>
+        </w:tabs>
+      </w:pPr>
+      <w:r>
+        <w:t>PROVEEDOR está en FNBC, ya que está en 3FN y todo determinante es clave candidata.</w:t>
+      </w:r>
+    </w:p>
+    <w:p>
+      <w:pPr>
+        <w:tabs>
+          <w:tab w:val="left" w:pos="5498"/>
+        </w:tabs>
+      </w:pPr>
+    </w:p>
+    <w:p>
+      <w:pPr>
+        <w:tabs>
+          <w:tab w:val="left" w:pos="5498"/>
+        </w:tabs>
+      </w:pPr>
+      <w:r>
+        <w:t>La tabla inicial COMPRAS queda normalizada hasta FNBC del siguiente modo:</w:t>
+      </w:r>
+    </w:p>
+    <w:p>
+      <w:pPr>
+        <w:tabs>
+          <w:tab w:val="left" w:pos="5498"/>
+        </w:tabs>
+      </w:pPr>
+    </w:p>
+    <w:p>
+      <w:pPr>
+        <w:tabs>
+          <w:tab w:val="left" w:pos="5498"/>
+        </w:tabs>
+      </w:pPr>
+      <w:r>
+        <w:t>PRODUCTO (</w:t>
+      </w:r>
+      <w:proofErr w:type="spellStart"/>
+      <w:r>
+        <w:t>cod_prod</w:t>
+      </w:r>
+      <w:proofErr w:type="spellEnd"/>
+      <w:r>
+        <w:t xml:space="preserve">, </w:t>
+      </w:r>
+      <w:proofErr w:type="spellStart"/>
+      <w:r>
+        <w:t>nomb_prod</w:t>
+      </w:r>
+      <w:proofErr w:type="spellEnd"/>
+      <w:r>
+        <w:t>)</w:t>
+      </w:r>
+    </w:p>
+    <w:p>
+      <w:pPr>
+        <w:tabs>
+          <w:tab w:val="left" w:pos="5498"/>
+        </w:tabs>
+      </w:pPr>
+      <w:r>
+        <w:t>COMPRA2 (</w:t>
+      </w:r>
+      <w:proofErr w:type="spellStart"/>
+      <w:r>
+        <w:t>cod_compra</w:t>
+      </w:r>
+      <w:proofErr w:type="spellEnd"/>
+      <w:r>
+        <w:t xml:space="preserve">, </w:t>
+      </w:r>
+      <w:proofErr w:type="spellStart"/>
+      <w:r>
+        <w:t>cod_prod</w:t>
+      </w:r>
+      <w:proofErr w:type="spellEnd"/>
+      <w:r>
+        <w:t xml:space="preserve">, fecha, cantidad, precio, </w:t>
+      </w:r>
+      <w:proofErr w:type="spellStart"/>
+      <w:r>
+        <w:t>fecha_rec</w:t>
+      </w:r>
+      <w:proofErr w:type="spellEnd"/>
+      <w:r>
+        <w:t xml:space="preserve">, </w:t>
+      </w:r>
+      <w:proofErr w:type="spellStart"/>
+      <w:r>
+        <w:t>cod_prov</w:t>
+      </w:r>
+      <w:proofErr w:type="spellEnd"/>
+      <w:r>
+        <w:t>)</w:t>
+      </w:r>
+    </w:p>
+    <w:p>
+      <w:pPr>
+        <w:tabs>
+          <w:tab w:val="left" w:pos="5498"/>
+        </w:tabs>
+      </w:pPr>
+      <w:r>
+        <w:t>PROVEEDOR (</w:t>
+      </w:r>
+      <w:proofErr w:type="spellStart"/>
+      <w:r>
+        <w:t>cod_prov</w:t>
+      </w:r>
+      <w:proofErr w:type="spellEnd"/>
+      <w:r>
+        <w:t xml:space="preserve">, </w:t>
+      </w:r>
+      <w:proofErr w:type="spellStart"/>
+      <w:r>
+        <w:t>nomb_prov</w:t>
+      </w:r>
+      <w:proofErr w:type="spellEnd"/>
+      <w:r>
+        <w:t xml:space="preserve">, </w:t>
+      </w:r>
+      <w:proofErr w:type="spellStart"/>
+      <w:r>
+        <w:t>tfno</w:t>
+      </w:r>
+      <w:proofErr w:type="spellEnd"/>
+      <w:r>
+        <w:t>)</w:t>
+      </w:r>
     </w:p>
     <w:sectPr>
       <w:pgSz w:w="11906" w:h="16838"/>
@@ -4787,7 +9134,7 @@
         <w:rFonts w:ascii="Georgia" w:eastAsiaTheme="minorHAnsi" w:hAnsi="Georgia" w:cstheme="minorBidi" w:hint="default"/>
       </w:rPr>
     </w:lvl>
-    <w:lvl w:ilvl="1" w:tplc="0C0A0003" w:tentative="1">
+    <w:lvl w:ilvl="1" w:tplc="0C0A0003">
       <w:start w:val="1"/>
       <w:numFmt w:val="bullet"/>
       <w:lvlText w:val="o"/>
@@ -6334,6 +10681,17 @@
       <w:bCs/>
     </w:rPr>
   </w:style>
+  <w:style w:type="character" w:styleId="Hipervnculo">
+    <w:name w:val="Hyperlink"/>
+    <w:basedOn w:val="Fuentedeprrafopredeter"/>
+    <w:uiPriority w:val="99"/>
+    <w:unhideWhenUsed/>
+    <w:rsid w:val="009F4710"/>
+    <w:rPr>
+      <w:color w:val="0563C1" w:themeColor="hyperlink"/>
+      <w:u w:val="single"/>
+    </w:rPr>
+  </w:style>
 </w:styles>
 </file>
 

</xml_diff>